<commit_message>
Thay comment tai lieu 18/8
</commit_message>
<xml_diff>
--- a/WIP/Users/HieuTM/Deliverable 2015.08.18/FAP_Architecture Design_v1.2_EN.docx
+++ b/WIP/Users/HieuTM/Deliverable 2015.08.18/FAP_Architecture Design_v1.2_EN.docx
@@ -35,13 +35,10 @@
                 <w:rFonts w:ascii="Times New Roman" w:hAnsi="Times New Roman" w:cs="Times New Roman"/>
               </w:rPr>
             </w:pPr>
-            <w:bookmarkStart w:id="0" w:name="_GoBack"/>
-            <w:bookmarkEnd w:id="0"/>
             <w:r>
               <w:rPr>
                 <w:rFonts w:ascii="Times New Roman" w:hAnsi="Times New Roman" w:cs="Times New Roman"/>
                 <w:noProof/>
-                <w:lang w:eastAsia="en-US"/>
               </w:rPr>
               <w:drawing>
                 <wp:inline distT="0" distB="0" distL="0" distR="0" wp14:anchorId="777B48AF" wp14:editId="4FA05736">
@@ -347,8 +344,33 @@
                       <w:rFonts w:ascii="Times New Roman" w:hAnsi="Times New Roman" w:cs="Times New Roman"/>
                       <w:color w:val="000000"/>
                     </w:rPr>
-                    <w:t>Hoàng Nghĩa Đức</w:t>
+                    <w:t xml:space="preserve">Hoàng </w:t>
                   </w:r>
+                  <w:proofErr w:type="spellStart"/>
+                  <w:r>
+                    <w:rPr>
+                      <w:rFonts w:ascii="Times New Roman" w:hAnsi="Times New Roman" w:cs="Times New Roman"/>
+                      <w:color w:val="000000"/>
+                    </w:rPr>
+                    <w:t>Nghĩa</w:t>
+                  </w:r>
+                  <w:proofErr w:type="spellEnd"/>
+                  <w:r>
+                    <w:rPr>
+                      <w:rFonts w:ascii="Times New Roman" w:hAnsi="Times New Roman" w:cs="Times New Roman"/>
+                      <w:color w:val="000000"/>
+                    </w:rPr>
+                    <w:t xml:space="preserve"> </w:t>
+                  </w:r>
+                  <w:proofErr w:type="spellStart"/>
+                  <w:r>
+                    <w:rPr>
+                      <w:rFonts w:ascii="Times New Roman" w:hAnsi="Times New Roman" w:cs="Times New Roman"/>
+                      <w:color w:val="000000"/>
+                    </w:rPr>
+                    <w:t>Đức</w:t>
+                  </w:r>
+                  <w:proofErr w:type="spellEnd"/>
                 </w:p>
               </w:tc>
               <w:tc>
@@ -818,13 +840,31 @@
                       <w:color w:val="000000"/>
                     </w:rPr>
                   </w:pPr>
+                  <w:proofErr w:type="spellStart"/>
                   <w:r>
                     <w:rPr>
                       <w:rFonts w:ascii="Times New Roman" w:hAnsi="Times New Roman" w:cs="Times New Roman"/>
                       <w:color w:val="000000"/>
                     </w:rPr>
-                    <w:t>Lê Minh Thúy</w:t>
+                    <w:t>Lê</w:t>
                   </w:r>
+                  <w:proofErr w:type="spellEnd"/>
+                  <w:r>
+                    <w:rPr>
+                      <w:rFonts w:ascii="Times New Roman" w:hAnsi="Times New Roman" w:cs="Times New Roman"/>
+                      <w:color w:val="000000"/>
+                    </w:rPr>
+                    <w:t xml:space="preserve"> Minh </w:t>
+                  </w:r>
+                  <w:proofErr w:type="spellStart"/>
+                  <w:r>
+                    <w:rPr>
+                      <w:rFonts w:ascii="Times New Roman" w:hAnsi="Times New Roman" w:cs="Times New Roman"/>
+                      <w:color w:val="000000"/>
+                    </w:rPr>
+                    <w:t>Thúy</w:t>
+                  </w:r>
+                  <w:proofErr w:type="spellEnd"/>
                 </w:p>
               </w:tc>
               <w:tc>
@@ -2520,12 +2560,28 @@
                 <w:rFonts w:ascii="Times New Roman" w:hAnsi="Times New Roman" w:cs="Times New Roman"/>
               </w:rPr>
             </w:pPr>
-            <w:r>
-              <w:rPr>
-                <w:rFonts w:ascii="Times New Roman" w:hAnsi="Times New Roman" w:cs="Times New Roman"/>
-              </w:rPr>
-              <w:t>Lê Minh Thúy</w:t>
-            </w:r>
+            <w:proofErr w:type="spellStart"/>
+            <w:r>
+              <w:rPr>
+                <w:rFonts w:ascii="Times New Roman" w:hAnsi="Times New Roman" w:cs="Times New Roman"/>
+              </w:rPr>
+              <w:t>Lê</w:t>
+            </w:r>
+            <w:proofErr w:type="spellEnd"/>
+            <w:r>
+              <w:rPr>
+                <w:rFonts w:ascii="Times New Roman" w:hAnsi="Times New Roman" w:cs="Times New Roman"/>
+              </w:rPr>
+              <w:t xml:space="preserve"> Minh </w:t>
+            </w:r>
+            <w:proofErr w:type="spellStart"/>
+            <w:r>
+              <w:rPr>
+                <w:rFonts w:ascii="Times New Roman" w:hAnsi="Times New Roman" w:cs="Times New Roman"/>
+              </w:rPr>
+              <w:t>Thúy</w:t>
+            </w:r>
+            <w:proofErr w:type="spellEnd"/>
           </w:p>
         </w:tc>
         <w:tc>
@@ -2747,8 +2803,30 @@
               <w:rPr>
                 <w:rFonts w:ascii="Times New Roman" w:hAnsi="Times New Roman" w:cs="Times New Roman"/>
               </w:rPr>
-              <w:t>Hoàng Nghĩa Đức</w:t>
-            </w:r>
+              <w:t xml:space="preserve">Hoàng </w:t>
+            </w:r>
+            <w:proofErr w:type="spellStart"/>
+            <w:r>
+              <w:rPr>
+                <w:rFonts w:ascii="Times New Roman" w:hAnsi="Times New Roman" w:cs="Times New Roman"/>
+              </w:rPr>
+              <w:t>Nghĩa</w:t>
+            </w:r>
+            <w:proofErr w:type="spellEnd"/>
+            <w:r>
+              <w:rPr>
+                <w:rFonts w:ascii="Times New Roman" w:hAnsi="Times New Roman" w:cs="Times New Roman"/>
+              </w:rPr>
+              <w:t xml:space="preserve"> </w:t>
+            </w:r>
+            <w:proofErr w:type="spellStart"/>
+            <w:r>
+              <w:rPr>
+                <w:rFonts w:ascii="Times New Roman" w:hAnsi="Times New Roman" w:cs="Times New Roman"/>
+              </w:rPr>
+              <w:t>Đức</w:t>
+            </w:r>
+            <w:proofErr w:type="spellEnd"/>
           </w:p>
         </w:tc>
         <w:tc>
@@ -5894,7 +5972,7 @@
           <w:szCs w:val="22"/>
         </w:rPr>
       </w:pPr>
-      <w:bookmarkStart w:id="1" w:name="_Toc420530771"/>
+      <w:bookmarkStart w:id="0" w:name="_Toc420530771"/>
       <w:r>
         <w:rPr>
           <w:rFonts w:ascii="Times New Roman" w:hAnsi="Times New Roman" w:cs="Times New Roman"/>
@@ -5905,7 +5983,7 @@
         <w:lastRenderedPageBreak/>
         <w:t>INTRODUCTION</w:t>
       </w:r>
-      <w:bookmarkEnd w:id="1"/>
+      <w:bookmarkEnd w:id="0"/>
     </w:p>
     <w:p>
       <w:pPr>
@@ -5925,7 +6003,7 @@
           <w:szCs w:val="22"/>
         </w:rPr>
       </w:pPr>
-      <w:bookmarkStart w:id="2" w:name="_Toc420530772"/>
+      <w:bookmarkStart w:id="1" w:name="_Toc420530772"/>
       <w:r>
         <w:rPr>
           <w:rFonts w:ascii="Times New Roman" w:hAnsi="Times New Roman" w:cs="Times New Roman"/>
@@ -5934,7 +6012,7 @@
         </w:rPr>
         <w:t>Purpose</w:t>
       </w:r>
-      <w:bookmarkEnd w:id="2"/>
+      <w:bookmarkEnd w:id="1"/>
     </w:p>
     <w:p>
       <w:pPr>
@@ -5979,7 +6057,7 @@
         </w:rPr>
         <w:t xml:space="preserve"> </w:t>
       </w:r>
-      <w:bookmarkStart w:id="3" w:name="_Toc420530773"/>
+      <w:bookmarkStart w:id="2" w:name="_Toc420530773"/>
       <w:r>
         <w:rPr>
           <w:rFonts w:ascii="Times New Roman" w:hAnsi="Times New Roman" w:cs="Times New Roman"/>
@@ -5988,7 +6066,7 @@
         </w:rPr>
         <w:t>Scope</w:t>
       </w:r>
-      <w:bookmarkEnd w:id="3"/>
+      <w:bookmarkEnd w:id="2"/>
     </w:p>
     <w:p>
       <w:pPr>
@@ -6057,7 +6135,7 @@
         </w:rPr>
         <w:t xml:space="preserve"> </w:t>
       </w:r>
-      <w:bookmarkStart w:id="4" w:name="_Toc420530774"/>
+      <w:bookmarkStart w:id="3" w:name="_Toc420530774"/>
       <w:r>
         <w:rPr>
           <w:rFonts w:ascii="Times New Roman" w:hAnsi="Times New Roman" w:cs="Times New Roman"/>
@@ -6066,7 +6144,7 @@
         </w:rPr>
         <w:t>Definitions, Acronyms, Abbreviations</w:t>
       </w:r>
-      <w:bookmarkEnd w:id="4"/>
+      <w:bookmarkEnd w:id="3"/>
     </w:p>
     <w:tbl>
       <w:tblPr>
@@ -6499,7 +6577,7 @@
           <w:tab w:val="left" w:pos="450"/>
         </w:tabs>
         <w:spacing w:line="360" w:lineRule="auto"/>
-        <w:ind w:left="0" w:firstLine="0"/>
+        <w:ind w:left="450" w:firstLine="0"/>
         <w:rPr>
           <w:rFonts w:ascii="Times New Roman" w:hAnsi="Times New Roman" w:cs="Times New Roman"/>
           <w:sz w:val="22"/>
@@ -6514,7 +6592,7 @@
         </w:rPr>
         <w:t xml:space="preserve"> </w:t>
       </w:r>
-      <w:bookmarkStart w:id="5" w:name="_Toc420530775"/>
+      <w:bookmarkStart w:id="4" w:name="_Toc420530775"/>
       <w:r>
         <w:rPr>
           <w:rFonts w:ascii="Times New Roman" w:hAnsi="Times New Roman" w:cs="Times New Roman"/>
@@ -6523,7 +6601,7 @@
         </w:rPr>
         <w:t>References</w:t>
       </w:r>
-      <w:bookmarkEnd w:id="5"/>
+      <w:bookmarkEnd w:id="4"/>
     </w:p>
     <w:p>
       <w:pPr>
@@ -6536,7 +6614,7 @@
           <w:tab w:val="left" w:pos="450"/>
         </w:tabs>
         <w:spacing w:before="120" w:after="0" w:line="360" w:lineRule="auto"/>
-        <w:ind w:left="0"/>
+        <w:ind w:left="450"/>
         <w:jc w:val="both"/>
         <w:rPr>
           <w:rFonts w:ascii="Times New Roman" w:hAnsi="Times New Roman" w:cs="Times New Roman"/>
@@ -6566,7 +6644,7 @@
           <w:tab w:val="left" w:pos="450"/>
         </w:tabs>
         <w:spacing w:before="120" w:after="0" w:line="360" w:lineRule="auto"/>
-        <w:ind w:left="0"/>
+        <w:ind w:left="450"/>
         <w:jc w:val="both"/>
         <w:rPr>
           <w:rFonts w:ascii="Times New Roman" w:hAnsi="Times New Roman" w:cs="Times New Roman"/>
@@ -6596,7 +6674,7 @@
           <w:tab w:val="left" w:pos="450"/>
         </w:tabs>
         <w:spacing w:before="120" w:after="0" w:line="360" w:lineRule="auto"/>
-        <w:ind w:left="0"/>
+        <w:ind w:left="450"/>
         <w:jc w:val="both"/>
         <w:rPr>
           <w:rFonts w:ascii="Times New Roman" w:hAnsi="Times New Roman" w:cs="Times New Roman"/>
@@ -6627,7 +6705,7 @@
           <w:szCs w:val="22"/>
         </w:rPr>
       </w:pPr>
-      <w:bookmarkStart w:id="6" w:name="_Toc420530776"/>
+      <w:bookmarkStart w:id="5" w:name="_Toc420530776"/>
       <w:r>
         <w:rPr>
           <w:rFonts w:ascii="Times New Roman" w:hAnsi="Times New Roman" w:cs="Times New Roman"/>
@@ -6636,7 +6714,7 @@
         </w:rPr>
         <w:t>Overview</w:t>
       </w:r>
-      <w:bookmarkEnd w:id="6"/>
+      <w:bookmarkEnd w:id="5"/>
     </w:p>
     <w:p>
       <w:pPr>
@@ -6901,7 +6979,7 @@
           <w:szCs w:val="22"/>
         </w:rPr>
       </w:pPr>
-      <w:bookmarkStart w:id="7" w:name="_Toc420530777"/>
+      <w:bookmarkStart w:id="6" w:name="_Toc420530777"/>
       <w:r>
         <w:rPr>
           <w:rFonts w:ascii="Times New Roman" w:hAnsi="Times New Roman" w:cs="Times New Roman"/>
@@ -6912,7 +6990,7 @@
         <w:lastRenderedPageBreak/>
         <w:t>CHOICE OF ARCHITECTURE DESIGN</w:t>
       </w:r>
-      <w:bookmarkEnd w:id="7"/>
+      <w:bookmarkEnd w:id="6"/>
     </w:p>
     <w:p>
       <w:pPr>
@@ -6932,7 +7010,7 @@
           <w:szCs w:val="22"/>
         </w:rPr>
       </w:pPr>
-      <w:bookmarkStart w:id="8" w:name="_Toc420530778"/>
+      <w:bookmarkStart w:id="7" w:name="_Toc420530778"/>
       <w:r>
         <w:rPr>
           <w:rFonts w:ascii="Times New Roman" w:hAnsi="Times New Roman" w:cs="Times New Roman"/>
@@ -6941,7 +7019,7 @@
         </w:rPr>
         <w:t>MVC Model</w:t>
       </w:r>
-      <w:bookmarkEnd w:id="8"/>
+      <w:bookmarkEnd w:id="7"/>
     </w:p>
     <w:p>
       <w:pPr>
@@ -6954,7 +7032,7 @@
           <w:rFonts w:ascii="Times New Roman" w:hAnsi="Times New Roman" w:cs="Times New Roman"/>
         </w:rPr>
       </w:pPr>
-      <w:bookmarkStart w:id="9" w:name="_Toc420530779"/>
+      <w:bookmarkStart w:id="8" w:name="_Toc420530779"/>
       <w:r>
         <w:rPr>
           <w:rFonts w:ascii="Times New Roman" w:hAnsi="Times New Roman" w:cs="Times New Roman"/>
@@ -6988,7 +7066,7 @@
         </w:rPr>
         <w:t>MVC Model overview</w:t>
       </w:r>
-      <w:bookmarkEnd w:id="9"/>
+      <w:bookmarkEnd w:id="8"/>
     </w:p>
     <w:p>
       <w:pPr>
@@ -7005,7 +7083,21 @@
         <w:rPr>
           <w:rFonts w:ascii="Times New Roman" w:hAnsi="Times New Roman" w:cs="Times New Roman"/>
         </w:rPr>
-        <w:t>MVC is a software architecture pattern that separates the representation of information from user’s interaction with it. MVC Model separates system into components to make developers can develop, maintain and upgrade some specific parts without making change to whole system. MVC stands for Model-View-Controller where: Model is used to modelize data into objects, View is used to display user interface and Controller is used to implement business logic.</w:t>
+        <w:t xml:space="preserve">MVC is a software architecture pattern that separates the representation of information from user’s interaction with it. MVC Model separates system into components to make developers can develop, maintain and upgrade some specific parts without making change to whole system. MVC stands for Model-View-Controller where: Model is used to </w:t>
+      </w:r>
+      <w:proofErr w:type="spellStart"/>
+      <w:r>
+        <w:rPr>
+          <w:rFonts w:ascii="Times New Roman" w:hAnsi="Times New Roman" w:cs="Times New Roman"/>
+        </w:rPr>
+        <w:t>modelize</w:t>
+      </w:r>
+      <w:proofErr w:type="spellEnd"/>
+      <w:r>
+        <w:rPr>
+          <w:rFonts w:ascii="Times New Roman" w:hAnsi="Times New Roman" w:cs="Times New Roman"/>
+        </w:rPr>
+        <w:t xml:space="preserve"> data into objects, View is used to display user interface and Controller is used to implement business logic.</w:t>
       </w:r>
     </w:p>
     <w:p>
@@ -7041,7 +7133,6 @@
         <w:rPr>
           <w:rFonts w:ascii="Times New Roman" w:hAnsi="Times New Roman" w:cs="Times New Roman"/>
           <w:noProof/>
-          <w:lang w:eastAsia="en-US"/>
         </w:rPr>
         <w:drawing>
           <wp:inline distT="0" distB="0" distL="0" distR="0" wp14:anchorId="553E9359" wp14:editId="5CA7AA47">
@@ -7403,7 +7494,7 @@
           <w:szCs w:val="22"/>
         </w:rPr>
       </w:pPr>
-      <w:bookmarkStart w:id="10" w:name="_Toc420530780"/>
+      <w:bookmarkStart w:id="9" w:name="_Toc420530780"/>
       <w:r>
         <w:rPr>
           <w:rFonts w:ascii="Times New Roman" w:hAnsi="Times New Roman" w:cs="Times New Roman"/>
@@ -7412,7 +7503,7 @@
         </w:rPr>
         <w:t>Advantages and disadvantages of MVC model</w:t>
       </w:r>
-      <w:bookmarkEnd w:id="10"/>
+      <w:bookmarkEnd w:id="9"/>
     </w:p>
     <w:p>
       <w:pPr>
@@ -7624,7 +7715,7 @@
           <w:szCs w:val="22"/>
         </w:rPr>
       </w:pPr>
-      <w:bookmarkStart w:id="11" w:name="_Toc420530781"/>
+      <w:bookmarkStart w:id="10" w:name="_Toc420530781"/>
       <w:r>
         <w:rPr>
           <w:rFonts w:ascii="Times New Roman" w:hAnsi="Times New Roman" w:cs="Times New Roman"/>
@@ -7633,7 +7724,7 @@
         </w:rPr>
         <w:t>The reason of choosing MVC Model</w:t>
       </w:r>
-      <w:bookmarkEnd w:id="11"/>
+      <w:bookmarkEnd w:id="10"/>
     </w:p>
     <w:p>
       <w:pPr>
@@ -7826,7 +7917,7 @@
           <w:szCs w:val="22"/>
         </w:rPr>
       </w:pPr>
-      <w:bookmarkStart w:id="12" w:name="_Toc420530783"/>
+      <w:bookmarkStart w:id="11" w:name="_Toc420530783"/>
       <w:r>
         <w:rPr>
           <w:rFonts w:ascii="Times New Roman" w:hAnsi="Times New Roman" w:cs="Times New Roman"/>
@@ -7835,7 +7926,7 @@
         </w:rPr>
         <w:t xml:space="preserve">Advantages and disadvantages of </w:t>
       </w:r>
-      <w:bookmarkEnd w:id="12"/>
+      <w:bookmarkEnd w:id="11"/>
       <w:r>
         <w:rPr>
           <w:rFonts w:ascii="Times New Roman" w:hAnsi="Times New Roman" w:cs="Times New Roman"/>
@@ -8053,7 +8144,7 @@
           <w:szCs w:val="22"/>
         </w:rPr>
       </w:pPr>
-      <w:bookmarkStart w:id="13" w:name="_Toc420530784"/>
+      <w:bookmarkStart w:id="12" w:name="_Toc420530784"/>
       <w:r>
         <w:rPr>
           <w:rFonts w:ascii="Times New Roman" w:hAnsi="Times New Roman" w:cs="Times New Roman"/>
@@ -8062,7 +8153,7 @@
         </w:rPr>
         <w:t xml:space="preserve">The reason of choosing </w:t>
       </w:r>
-      <w:bookmarkEnd w:id="13"/>
+      <w:bookmarkEnd w:id="12"/>
       <w:r>
         <w:rPr>
           <w:rFonts w:ascii="Times New Roman" w:hAnsi="Times New Roman" w:cs="Times New Roman"/>
@@ -8236,7 +8327,21 @@
         <w:rPr>
           <w:rFonts w:ascii="Times New Roman" w:hAnsi="Times New Roman" w:cs="Times New Roman"/>
         </w:rPr>
-        <w:t>Users have friends, friends have posts, posts have comments and likes, each comment has one commenter and each like has one liker. If we store this data in relational database, with the data fully normalize, it would be a seven-table join to get everything out. Seven table joins – with the complexity of O(log(n)*m)^2 for each join in the best case (all tables are indexed) – would be very slow when the size of the datasets is considerably large. So far, there has been several work-around for querying newsfeed on relational database – the most popular ones are: caching and de-normalizing the tables. However, they all have trade-offs such as lower consistency, anti-updating patterns…etc.</w:t>
+        <w:t xml:space="preserve">Users have friends, friends have posts, posts have comments and likes, each comment has one commenter and each like has one liker. If we store this data in relational database, with the data fully normalize, it would be a seven-table join to get everything out. Seven table joins – with the complexity of </w:t>
+      </w:r>
+      <w:proofErr w:type="gramStart"/>
+      <w:r>
+        <w:rPr>
+          <w:rFonts w:ascii="Times New Roman" w:hAnsi="Times New Roman" w:cs="Times New Roman"/>
+        </w:rPr>
+        <w:t>O(</w:t>
+      </w:r>
+      <w:proofErr w:type="gramEnd"/>
+      <w:r>
+        <w:rPr>
+          <w:rFonts w:ascii="Times New Roman" w:hAnsi="Times New Roman" w:cs="Times New Roman"/>
+        </w:rPr>
+        <w:t>log(n)*m)^2 for each join in the best case (all tables are indexed) – would be very slow when the size of the datasets is considerably large. So far, there has been several work-around for querying newsfeed on relational database – the most popular ones are: caching and de-normalizing the tables. However, they all have trade-offs such as lower consistency, anti-updating patterns…etc.</w:t>
       </w:r>
     </w:p>
     <w:p>
@@ -8512,11 +8617,19 @@
           <w:rFonts w:ascii="Times New Roman" w:hAnsi="Times New Roman" w:cs="Times New Roman"/>
         </w:rPr>
       </w:pPr>
-      <w:r>
-        <w:rPr>
-          <w:rFonts w:ascii="Times New Roman" w:hAnsi="Times New Roman" w:cs="Times New Roman"/>
-        </w:rPr>
-        <w:t>Sharding (lot of people working on this)</w:t>
+      <w:proofErr w:type="spellStart"/>
+      <w:r>
+        <w:rPr>
+          <w:rFonts w:ascii="Times New Roman" w:hAnsi="Times New Roman" w:cs="Times New Roman"/>
+        </w:rPr>
+        <w:t>Sharding</w:t>
+      </w:r>
+      <w:proofErr w:type="spellEnd"/>
+      <w:r>
+        <w:rPr>
+          <w:rFonts w:ascii="Times New Roman" w:hAnsi="Times New Roman" w:cs="Times New Roman"/>
+        </w:rPr>
+        <w:t xml:space="preserve"> (lot of people working on this)</w:t>
       </w:r>
     </w:p>
     <w:p>
@@ -8695,6 +8808,50 @@
     </w:p>
     <w:p>
       <w:pPr>
+        <w:tabs>
+          <w:tab w:val="left" w:pos="450"/>
+        </w:tabs>
+        <w:spacing w:line="360" w:lineRule="auto"/>
+        <w:rPr>
+          <w:rFonts w:ascii="Times New Roman" w:hAnsi="Times New Roman" w:cs="Times New Roman"/>
+        </w:rPr>
+      </w:pPr>
+    </w:p>
+    <w:p>
+      <w:pPr>
+        <w:tabs>
+          <w:tab w:val="left" w:pos="450"/>
+        </w:tabs>
+        <w:spacing w:line="360" w:lineRule="auto"/>
+        <w:rPr>
+          <w:rFonts w:ascii="Times New Roman" w:hAnsi="Times New Roman" w:cs="Times New Roman"/>
+        </w:rPr>
+      </w:pPr>
+    </w:p>
+    <w:p>
+      <w:pPr>
+        <w:tabs>
+          <w:tab w:val="left" w:pos="450"/>
+        </w:tabs>
+        <w:spacing w:line="360" w:lineRule="auto"/>
+        <w:rPr>
+          <w:rFonts w:ascii="Times New Roman" w:hAnsi="Times New Roman" w:cs="Times New Roman"/>
+        </w:rPr>
+      </w:pPr>
+    </w:p>
+    <w:p>
+      <w:pPr>
+        <w:tabs>
+          <w:tab w:val="left" w:pos="450"/>
+        </w:tabs>
+        <w:spacing w:line="360" w:lineRule="auto"/>
+        <w:rPr>
+          <w:rFonts w:ascii="Times New Roman" w:hAnsi="Times New Roman" w:cs="Times New Roman"/>
+        </w:rPr>
+      </w:pPr>
+    </w:p>
+    <w:p>
+      <w:pPr>
         <w:pStyle w:val="Heading1"/>
         <w:numPr>
           <w:ilvl w:val="0"/>
@@ -8712,7 +8869,7 @@
           <w:szCs w:val="22"/>
         </w:rPr>
       </w:pPr>
-      <w:bookmarkStart w:id="14" w:name="_Toc420530785"/>
+      <w:bookmarkStart w:id="13" w:name="_Toc420530785"/>
       <w:r>
         <w:rPr>
           <w:rFonts w:ascii="Times New Roman" w:hAnsi="Times New Roman" w:cs="Times New Roman"/>
@@ -8720,9 +8877,10 @@
           <w:sz w:val="22"/>
           <w:szCs w:val="22"/>
         </w:rPr>
+        <w:lastRenderedPageBreak/>
         <w:t>ARCHITECTURAL REPRESENTATION</w:t>
       </w:r>
-      <w:bookmarkEnd w:id="14"/>
+      <w:bookmarkEnd w:id="13"/>
     </w:p>
     <w:p>
       <w:pPr>
@@ -8746,9 +8904,7 @@
         <w:rPr>
           <w:rFonts w:ascii="Times New Roman" w:hAnsi="Times New Roman" w:cs="Times New Roman"/>
           <w:noProof/>
-          <w:lang w:eastAsia="en-US"/>
-        </w:rPr>
-        <w:lastRenderedPageBreak/>
+        </w:rPr>
         <w:drawing>
           <wp:inline distT="0" distB="0" distL="0" distR="0" wp14:anchorId="09D52C2A" wp14:editId="504196A9">
             <wp:extent cx="4791075" cy="6452696"/>
@@ -8809,7 +8965,22 @@
           <w:rFonts w:ascii="Times New Roman" w:hAnsi="Times New Roman" w:cs="Times New Roman"/>
           <w:i/>
         </w:rPr>
-        <w:t>Figure 2: System overview</w:t>
+        <w:t xml:space="preserve">Figure 2: System </w:t>
+      </w:r>
+      <w:commentRangeStart w:id="14"/>
+      <w:r>
+        <w:rPr>
+          <w:rFonts w:ascii="Times New Roman" w:hAnsi="Times New Roman" w:cs="Times New Roman"/>
+          <w:i/>
+        </w:rPr>
+        <w:t>overview</w:t>
+      </w:r>
+      <w:commentRangeEnd w:id="14"/>
+      <w:r>
+        <w:rPr>
+          <w:rStyle w:val="CommentReference"/>
+        </w:rPr>
+        <w:commentReference w:id="14"/>
       </w:r>
     </w:p>
     <w:p>
@@ -8856,20 +9027,14 @@
           <w:rFonts w:ascii="Times New Roman" w:hAnsi="Times New Roman" w:cs="Times New Roman"/>
           <w:b/>
         </w:rPr>
+        <w:lastRenderedPageBreak/>
         <w:t>Model</w:t>
       </w:r>
       <w:r>
         <w:rPr>
           <w:rFonts w:ascii="Times New Roman" w:hAnsi="Times New Roman" w:cs="Times New Roman"/>
         </w:rPr>
-        <w:t xml:space="preserve"> is where the application’s data objects are stored. A model object is in charge of encapsulating application state and one object could be related to other objects establishing a one-to-one or one-to-many relationship. The model object does not talk directly to a View, </w:t>
-      </w:r>
-      <w:r>
-        <w:rPr>
-          <w:rFonts w:ascii="Times New Roman" w:hAnsi="Times New Roman" w:cs="Times New Roman"/>
-        </w:rPr>
-        <w:lastRenderedPageBreak/>
-        <w:t xml:space="preserve">instead is made available to a controller, which accesses it when needed. When a model changes, typically it will notify its observers that a change has occurred. As with any data object it contains instance variables and getter/setter methods. </w:t>
+        <w:t xml:space="preserve"> is where the application’s data objects are stored. A model object is in charge of encapsulating application state and one object could be related to other objects establishing a one-to-one or one-to-many relationship. The model object does not talk directly to a View, instead is made available to a controller, which accesses it when needed. When a model changes, typically it will notify its observers that a change has occurred. As with any data object it contains instance variables and getter/setter methods. </w:t>
       </w:r>
     </w:p>
     <w:p>
@@ -8905,7 +9070,35 @@
         <w:rPr>
           <w:rFonts w:ascii="Times New Roman" w:hAnsi="Times New Roman" w:cs="Times New Roman"/>
         </w:rPr>
-        <w:t>, the view is made with .cshtml file including css, JavaScript or jQuery, it sends user gestures to controller and allows controller to select view.</w:t>
+        <w:t>, the view is made with .</w:t>
+      </w:r>
+      <w:proofErr w:type="spellStart"/>
+      <w:r>
+        <w:rPr>
+          <w:rFonts w:ascii="Times New Roman" w:hAnsi="Times New Roman" w:cs="Times New Roman"/>
+        </w:rPr>
+        <w:t>cshtml</w:t>
+      </w:r>
+      <w:proofErr w:type="spellEnd"/>
+      <w:r>
+        <w:rPr>
+          <w:rFonts w:ascii="Times New Roman" w:hAnsi="Times New Roman" w:cs="Times New Roman"/>
+        </w:rPr>
+        <w:t xml:space="preserve"> file including </w:t>
+      </w:r>
+      <w:proofErr w:type="spellStart"/>
+      <w:r>
+        <w:rPr>
+          <w:rFonts w:ascii="Times New Roman" w:hAnsi="Times New Roman" w:cs="Times New Roman"/>
+        </w:rPr>
+        <w:t>css</w:t>
+      </w:r>
+      <w:proofErr w:type="spellEnd"/>
+      <w:r>
+        <w:rPr>
+          <w:rFonts w:ascii="Times New Roman" w:hAnsi="Times New Roman" w:cs="Times New Roman"/>
+        </w:rPr>
+        <w:t>, JavaScript or jQuery, it sends user gestures to controller and allows controller to select view.</w:t>
       </w:r>
     </w:p>
     <w:p>
@@ -9103,7 +9296,36 @@
           <w:sz w:val="22"/>
           <w:szCs w:val="22"/>
         </w:rPr>
-        <w:t>ARCHITECTURAL GOALS AND CONSTRAINTS</w:t>
+        <w:lastRenderedPageBreak/>
+        <w:t xml:space="preserve">ARCHITECTURAL </w:t>
+      </w:r>
+      <w:commentRangeStart w:id="16"/>
+      <w:r>
+        <w:rPr>
+          <w:rFonts w:ascii="Times New Roman" w:hAnsi="Times New Roman" w:cs="Times New Roman"/>
+          <w:b/>
+          <w:sz w:val="22"/>
+          <w:szCs w:val="22"/>
+        </w:rPr>
+        <w:t>GOALS</w:t>
+      </w:r>
+      <w:commentRangeEnd w:id="16"/>
+      <w:r>
+        <w:rPr>
+          <w:rStyle w:val="CommentReference"/>
+          <w:rFonts w:asciiTheme="minorHAnsi" w:eastAsiaTheme="minorEastAsia" w:hAnsiTheme="minorHAnsi" w:cstheme="minorBidi"/>
+          <w:color w:val="auto"/>
+        </w:rPr>
+        <w:commentReference w:id="16"/>
+      </w:r>
+      <w:r>
+        <w:rPr>
+          <w:rFonts w:ascii="Times New Roman" w:hAnsi="Times New Roman" w:cs="Times New Roman"/>
+          <w:b/>
+          <w:sz w:val="22"/>
+          <w:szCs w:val="22"/>
+        </w:rPr>
+        <w:t xml:space="preserve"> AND CONSTRAINTS</w:t>
       </w:r>
       <w:bookmarkEnd w:id="15"/>
     </w:p>
@@ -9173,7 +9395,6 @@
           <w:rFonts w:ascii="Times New Roman" w:hAnsi="Times New Roman" w:cs="Times New Roman"/>
           <w:noProof/>
         </w:rPr>
-        <w:lastRenderedPageBreak/>
         <w:t>Coding standards and naming conventions</w:t>
       </w:r>
     </w:p>
@@ -9610,7 +9831,7 @@
           <w:szCs w:val="22"/>
         </w:rPr>
       </w:pPr>
-      <w:bookmarkStart w:id="16" w:name="_Toc420530787"/>
+      <w:bookmarkStart w:id="17" w:name="_Toc420530787"/>
       <w:r>
         <w:rPr>
           <w:rFonts w:ascii="Times New Roman" w:hAnsi="Times New Roman" w:cs="Times New Roman"/>
@@ -9620,7 +9841,7 @@
         </w:rPr>
         <w:t>USE-CASE VIEW</w:t>
       </w:r>
-      <w:bookmarkEnd w:id="16"/>
+      <w:bookmarkEnd w:id="17"/>
     </w:p>
     <w:p>
       <w:pPr>
@@ -9653,6 +9874,7 @@
         <w:ind w:left="0"/>
       </w:pPr>
       <w:r>
+        <w:lastRenderedPageBreak/>
         <w:t xml:space="preserve">The first part is User module. User module includes </w:t>
       </w:r>
       <w:r>
@@ -9733,10 +9955,9 @@
           <w:sz w:val="22"/>
           <w:szCs w:val="22"/>
         </w:rPr>
-        <w:lastRenderedPageBreak/>
         <w:t xml:space="preserve"> </w:t>
       </w:r>
-      <w:bookmarkStart w:id="17" w:name="_Toc420530788"/>
+      <w:bookmarkStart w:id="18" w:name="_Toc420530788"/>
       <w:r>
         <w:rPr>
           <w:rFonts w:ascii="Times New Roman" w:hAnsi="Times New Roman" w:cs="Times New Roman"/>
@@ -9745,7 +9966,7 @@
         </w:rPr>
         <w:t>User module</w:t>
       </w:r>
-      <w:bookmarkEnd w:id="17"/>
+      <w:bookmarkEnd w:id="18"/>
     </w:p>
     <w:p>
       <w:pPr>
@@ -9765,7 +9986,7 @@
           <w:szCs w:val="22"/>
         </w:rPr>
       </w:pPr>
-      <w:bookmarkStart w:id="18" w:name="_Toc420530789"/>
+      <w:bookmarkStart w:id="19" w:name="_Toc420530789"/>
       <w:r>
         <w:rPr>
           <w:rFonts w:ascii="Times New Roman" w:hAnsi="Times New Roman" w:cs="Times New Roman"/>
@@ -9774,7 +9995,7 @@
         </w:rPr>
         <w:t>Common module</w:t>
       </w:r>
-      <w:bookmarkEnd w:id="18"/>
+      <w:bookmarkEnd w:id="19"/>
     </w:p>
     <w:p>
       <w:pPr>
@@ -9791,7 +10012,6 @@
         <w:rPr>
           <w:rFonts w:ascii="Times New Roman" w:hAnsi="Times New Roman" w:cs="Times New Roman"/>
           <w:noProof/>
-          <w:lang w:eastAsia="en-US"/>
         </w:rPr>
         <w:drawing>
           <wp:inline distT="0" distB="0" distL="0" distR="0" wp14:anchorId="326A02A4" wp14:editId="62E6E8AB">
@@ -9811,7 +10031,7 @@
                     </pic:cNvPicPr>
                   </pic:nvPicPr>
                   <pic:blipFill>
-                    <a:blip r:embed="rId11">
+                    <a:blip r:embed="rId13">
                       <a:extLst>
                         <a:ext uri="{28A0092B-C50C-407E-A947-70E740481C1C}">
                           <a14:useLocalDpi xmlns:a14="http://schemas.microsoft.com/office/drawing/2010/main" val="0"/>
@@ -10356,7 +10576,7 @@
           <w:szCs w:val="22"/>
         </w:rPr>
       </w:pPr>
-      <w:bookmarkStart w:id="19" w:name="_Toc420530790"/>
+      <w:bookmarkStart w:id="20" w:name="_Toc420530790"/>
       <w:r>
         <w:rPr>
           <w:rFonts w:ascii="Times New Roman" w:hAnsi="Times New Roman" w:cs="Times New Roman"/>
@@ -10366,7 +10586,7 @@
         <w:lastRenderedPageBreak/>
         <w:t>Suggest module</w:t>
       </w:r>
-      <w:bookmarkEnd w:id="19"/>
+      <w:bookmarkEnd w:id="20"/>
     </w:p>
     <w:p>
       <w:pPr>
@@ -10382,7 +10602,6 @@
         <w:rPr>
           <w:rFonts w:ascii="Times New Roman" w:hAnsi="Times New Roman" w:cs="Times New Roman"/>
           <w:noProof/>
-          <w:lang w:eastAsia="en-US"/>
         </w:rPr>
         <w:drawing>
           <wp:inline distT="0" distB="0" distL="0" distR="0" wp14:anchorId="07381768" wp14:editId="31BFE6BD">
@@ -10402,7 +10621,7 @@
                     </pic:cNvPicPr>
                   </pic:nvPicPr>
                   <pic:blipFill>
-                    <a:blip r:embed="rId12">
+                    <a:blip r:embed="rId14">
                       <a:extLst>
                         <a:ext uri="{28A0092B-C50C-407E-A947-70E740481C1C}">
                           <a14:useLocalDpi xmlns:a14="http://schemas.microsoft.com/office/drawing/2010/main" val="0"/>
@@ -11035,7 +11254,7 @@
           <w:szCs w:val="22"/>
         </w:rPr>
       </w:pPr>
-      <w:bookmarkStart w:id="20" w:name="_Toc420530791"/>
+      <w:bookmarkStart w:id="21" w:name="_Toc420530791"/>
       <w:r>
         <w:rPr>
           <w:rFonts w:ascii="Times New Roman" w:hAnsi="Times New Roman" w:cs="Times New Roman"/>
@@ -11045,7 +11264,7 @@
         <w:lastRenderedPageBreak/>
         <w:t>Social module</w:t>
       </w:r>
-      <w:bookmarkEnd w:id="20"/>
+      <w:bookmarkEnd w:id="21"/>
     </w:p>
     <w:p>
       <w:pPr>
@@ -11090,7 +11309,6 @@
           <w:rFonts w:ascii="Times New Roman" w:hAnsi="Times New Roman" w:cs="Times New Roman"/>
           <w:noProof/>
           <w:color w:val="2E74B5" w:themeColor="accent1" w:themeShade="BF"/>
-          <w:lang w:eastAsia="en-US"/>
         </w:rPr>
         <w:drawing>
           <wp:inline distT="0" distB="0" distL="0" distR="0" wp14:anchorId="5039A732" wp14:editId="52A2C251">
@@ -11110,7 +11328,7 @@
                     </pic:cNvPicPr>
                   </pic:nvPicPr>
                   <pic:blipFill>
-                    <a:blip r:embed="rId13">
+                    <a:blip r:embed="rId15">
                       <a:extLst>
                         <a:ext uri="{28A0092B-C50C-407E-A947-70E740481C1C}">
                           <a14:useLocalDpi xmlns:a14="http://schemas.microsoft.com/office/drawing/2010/main" val="0"/>
@@ -12345,7 +12563,6 @@
           <w:rFonts w:ascii="Times New Roman" w:hAnsi="Times New Roman" w:cs="Times New Roman"/>
           <w:noProof/>
           <w:color w:val="2E74B5" w:themeColor="accent1" w:themeShade="BF"/>
-          <w:lang w:eastAsia="en-US"/>
         </w:rPr>
         <w:drawing>
           <wp:inline distT="0" distB="0" distL="0" distR="0" wp14:anchorId="49557C81" wp14:editId="243859AC">
@@ -12365,7 +12582,7 @@
                     </pic:cNvPicPr>
                   </pic:nvPicPr>
                   <pic:blipFill>
-                    <a:blip r:embed="rId14">
+                    <a:blip r:embed="rId16">
                       <a:extLst>
                         <a:ext uri="{28A0092B-C50C-407E-A947-70E740481C1C}">
                           <a14:useLocalDpi xmlns:a14="http://schemas.microsoft.com/office/drawing/2010/main" val="0"/>
@@ -12870,7 +13087,6 @@
           <w:rFonts w:ascii="Times New Roman" w:hAnsi="Times New Roman" w:cs="Times New Roman"/>
           <w:noProof/>
           <w:color w:val="2E74B5" w:themeColor="accent1" w:themeShade="BF"/>
-          <w:lang w:eastAsia="en-US"/>
         </w:rPr>
         <w:drawing>
           <wp:inline distT="0" distB="0" distL="0" distR="0" wp14:anchorId="1B1C87AB" wp14:editId="4F7718D9">
@@ -12890,7 +13106,7 @@
                     </pic:cNvPicPr>
                   </pic:nvPicPr>
                   <pic:blipFill>
-                    <a:blip r:embed="rId15">
+                    <a:blip r:embed="rId17">
                       <a:extLst>
                         <a:ext uri="{28A0092B-C50C-407E-A947-70E740481C1C}">
                           <a14:useLocalDpi xmlns:a14="http://schemas.microsoft.com/office/drawing/2010/main" val="0"/>
@@ -13395,7 +13611,6 @@
           <w:rFonts w:ascii="Times New Roman" w:hAnsi="Times New Roman" w:cs="Times New Roman"/>
           <w:noProof/>
           <w:color w:val="2E74B5" w:themeColor="accent1" w:themeShade="BF"/>
-          <w:lang w:eastAsia="en-US"/>
         </w:rPr>
         <w:lastRenderedPageBreak/>
         <w:drawing>
@@ -13416,7 +13631,7 @@
                     </pic:cNvPicPr>
                   </pic:nvPicPr>
                   <pic:blipFill>
-                    <a:blip r:embed="rId16">
+                    <a:blip r:embed="rId18">
                       <a:extLst>
                         <a:ext uri="{28A0092B-C50C-407E-A947-70E740481C1C}">
                           <a14:useLocalDpi xmlns:a14="http://schemas.microsoft.com/office/drawing/2010/main" val="0"/>
@@ -13920,7 +14135,6 @@
           <w:rFonts w:ascii="Times New Roman" w:hAnsi="Times New Roman" w:cs="Times New Roman"/>
           <w:noProof/>
           <w:color w:val="2E74B5" w:themeColor="accent1" w:themeShade="BF"/>
-          <w:lang w:eastAsia="en-US"/>
         </w:rPr>
         <w:drawing>
           <wp:inline distT="0" distB="0" distL="0" distR="0" wp14:anchorId="550C464B" wp14:editId="3E4D7D54">
@@ -13940,7 +14154,7 @@
                     </pic:cNvPicPr>
                   </pic:nvPicPr>
                   <pic:blipFill>
-                    <a:blip r:embed="rId17">
+                    <a:blip r:embed="rId19">
                       <a:extLst>
                         <a:ext uri="{28A0092B-C50C-407E-A947-70E740481C1C}">
                           <a14:useLocalDpi xmlns:a14="http://schemas.microsoft.com/office/drawing/2010/main" val="0"/>
@@ -14257,7 +14471,6 @@
           <w:rFonts w:ascii="Times New Roman" w:hAnsi="Times New Roman" w:cs="Times New Roman"/>
           <w:noProof/>
           <w:color w:val="2E74B5" w:themeColor="accent1" w:themeShade="BF"/>
-          <w:lang w:eastAsia="en-US"/>
         </w:rPr>
         <w:drawing>
           <wp:inline distT="0" distB="0" distL="0" distR="0" wp14:anchorId="4585A45C" wp14:editId="39D45019">
@@ -14277,7 +14490,7 @@
                     </pic:cNvPicPr>
                   </pic:nvPicPr>
                   <pic:blipFill>
-                    <a:blip r:embed="rId18">
+                    <a:blip r:embed="rId20">
                       <a:extLst>
                         <a:ext uri="{28A0092B-C50C-407E-A947-70E740481C1C}">
                           <a14:useLocalDpi xmlns:a14="http://schemas.microsoft.com/office/drawing/2010/main" val="0"/>
@@ -14788,7 +15001,6 @@
           <w:rFonts w:ascii="Times New Roman" w:hAnsi="Times New Roman" w:cs="Times New Roman"/>
           <w:noProof/>
           <w:color w:val="2E74B5" w:themeColor="accent1" w:themeShade="BF"/>
-          <w:lang w:eastAsia="en-US"/>
         </w:rPr>
         <w:lastRenderedPageBreak/>
         <w:drawing>
@@ -14809,7 +15021,7 @@
                     </pic:cNvPicPr>
                   </pic:nvPicPr>
                   <pic:blipFill>
-                    <a:blip r:embed="rId19">
+                    <a:blip r:embed="rId21">
                       <a:extLst>
                         <a:ext uri="{28A0092B-C50C-407E-A947-70E740481C1C}">
                           <a14:useLocalDpi xmlns:a14="http://schemas.microsoft.com/office/drawing/2010/main" val="0"/>
@@ -15285,7 +15497,6 @@
           <w:rFonts w:ascii="Times New Roman" w:hAnsi="Times New Roman" w:cs="Times New Roman"/>
           <w:noProof/>
           <w:color w:val="2E74B5" w:themeColor="accent1" w:themeShade="BF"/>
-          <w:lang w:eastAsia="en-US"/>
         </w:rPr>
         <w:drawing>
           <wp:inline distT="0" distB="0" distL="0" distR="0" wp14:anchorId="0E344A6E" wp14:editId="61EFF568">
@@ -15305,7 +15516,7 @@
                     </pic:cNvPicPr>
                   </pic:nvPicPr>
                   <pic:blipFill>
-                    <a:blip r:embed="rId20">
+                    <a:blip r:embed="rId22">
                       <a:extLst>
                         <a:ext uri="{28A0092B-C50C-407E-A947-70E740481C1C}">
                           <a14:useLocalDpi xmlns:a14="http://schemas.microsoft.com/office/drawing/2010/main" val="0"/>
@@ -15709,7 +15920,6 @@
           <w:rFonts w:ascii="Times New Roman" w:hAnsi="Times New Roman" w:cs="Times New Roman"/>
           <w:noProof/>
           <w:color w:val="2E74B5" w:themeColor="accent1" w:themeShade="BF"/>
-          <w:lang w:eastAsia="en-US"/>
         </w:rPr>
         <w:drawing>
           <wp:inline distT="0" distB="0" distL="0" distR="0" wp14:anchorId="7D4C4AF7" wp14:editId="765CA7E0">
@@ -15729,7 +15939,7 @@
                     </pic:cNvPicPr>
                   </pic:nvPicPr>
                   <pic:blipFill>
-                    <a:blip r:embed="rId21">
+                    <a:blip r:embed="rId23">
                       <a:extLst>
                         <a:ext uri="{28A0092B-C50C-407E-A947-70E740481C1C}">
                           <a14:useLocalDpi xmlns:a14="http://schemas.microsoft.com/office/drawing/2010/main" val="0"/>
@@ -16038,7 +16248,6 @@
           <w:rFonts w:ascii="Times New Roman" w:hAnsi="Times New Roman" w:cs="Times New Roman"/>
           <w:noProof/>
           <w:color w:val="2E74B5" w:themeColor="accent1" w:themeShade="BF"/>
-          <w:lang w:eastAsia="en-US"/>
         </w:rPr>
         <w:lastRenderedPageBreak/>
         <w:drawing>
@@ -16059,7 +16268,7 @@
                     </pic:cNvPicPr>
                   </pic:nvPicPr>
                   <pic:blipFill>
-                    <a:blip r:embed="rId22">
+                    <a:blip r:embed="rId24">
                       <a:extLst>
                         <a:ext uri="{28A0092B-C50C-407E-A947-70E740481C1C}">
                           <a14:useLocalDpi xmlns:a14="http://schemas.microsoft.com/office/drawing/2010/main" val="0"/>
@@ -16556,7 +16765,6 @@
           <w:rFonts w:ascii="Times New Roman" w:hAnsi="Times New Roman" w:cs="Times New Roman"/>
           <w:noProof/>
           <w:color w:val="2E74B5" w:themeColor="accent1" w:themeShade="BF"/>
-          <w:lang w:eastAsia="en-US"/>
         </w:rPr>
         <w:lastRenderedPageBreak/>
         <w:drawing>
@@ -16577,7 +16785,7 @@
                     </pic:cNvPicPr>
                   </pic:nvPicPr>
                   <pic:blipFill>
-                    <a:blip r:embed="rId23">
+                    <a:blip r:embed="rId25">
                       <a:extLst>
                         <a:ext uri="{28A0092B-C50C-407E-A947-70E740481C1C}">
                           <a14:useLocalDpi xmlns:a14="http://schemas.microsoft.com/office/drawing/2010/main" val="0"/>
@@ -17710,7 +17918,7 @@
           <w:szCs w:val="22"/>
         </w:rPr>
       </w:pPr>
-      <w:bookmarkStart w:id="21" w:name="_Toc420530792"/>
+      <w:bookmarkStart w:id="22" w:name="_Toc420530792"/>
       <w:r>
         <w:rPr>
           <w:rFonts w:ascii="Times New Roman" w:hAnsi="Times New Roman" w:cs="Times New Roman"/>
@@ -17719,7 +17927,7 @@
         </w:rPr>
         <w:t>Account management</w:t>
       </w:r>
-      <w:bookmarkEnd w:id="21"/>
+      <w:bookmarkEnd w:id="22"/>
     </w:p>
     <w:p>
       <w:pPr>
@@ -17735,7 +17943,6 @@
         <w:rPr>
           <w:rFonts w:ascii="Times New Roman" w:hAnsi="Times New Roman" w:cs="Times New Roman"/>
           <w:noProof/>
-          <w:lang w:eastAsia="en-US"/>
         </w:rPr>
         <w:drawing>
           <wp:inline distT="0" distB="0" distL="0" distR="0" wp14:anchorId="032314B5" wp14:editId="110F9897">
@@ -17755,7 +17962,7 @@
                     </pic:cNvPicPr>
                   </pic:nvPicPr>
                   <pic:blipFill>
-                    <a:blip r:embed="rId24">
+                    <a:blip r:embed="rId26">
                       <a:extLst>
                         <a:ext uri="{28A0092B-C50C-407E-A947-70E740481C1C}">
                           <a14:useLocalDpi xmlns:a14="http://schemas.microsoft.com/office/drawing/2010/main" val="0"/>
@@ -18491,7 +18698,7 @@
           <w:rFonts w:ascii="Times New Roman" w:hAnsi="Times New Roman" w:cs="Times New Roman"/>
         </w:rPr>
       </w:pPr>
-      <w:bookmarkStart w:id="22" w:name="_Toc420530793"/>
+      <w:bookmarkStart w:id="23" w:name="_Toc420530793"/>
     </w:p>
     <w:p>
       <w:pPr>
@@ -18527,7 +18734,7 @@
         </w:rPr>
         <w:t xml:space="preserve"> management</w:t>
       </w:r>
-      <w:bookmarkEnd w:id="22"/>
+      <w:bookmarkEnd w:id="23"/>
     </w:p>
     <w:p>
       <w:pPr>
@@ -18543,7 +18750,6 @@
         <w:rPr>
           <w:rFonts w:ascii="Times New Roman" w:hAnsi="Times New Roman" w:cs="Times New Roman"/>
           <w:noProof/>
-          <w:lang w:eastAsia="en-US"/>
         </w:rPr>
         <w:drawing>
           <wp:inline distT="0" distB="0" distL="0" distR="0" wp14:anchorId="6B4CA542" wp14:editId="32550BC2">
@@ -18561,7 +18767,7 @@
                     <pic:cNvPicPr/>
                   </pic:nvPicPr>
                   <pic:blipFill>
-                    <a:blip r:embed="rId25">
+                    <a:blip r:embed="rId27">
                       <a:extLst>
                         <a:ext uri="{28A0092B-C50C-407E-A947-70E740481C1C}">
                           <a14:useLocalDpi xmlns:a14="http://schemas.microsoft.com/office/drawing/2010/main" val="0"/>
@@ -19512,7 +19718,7 @@
           <w:szCs w:val="22"/>
         </w:rPr>
       </w:pPr>
-      <w:bookmarkStart w:id="23" w:name="_Toc420530795"/>
+      <w:bookmarkStart w:id="24" w:name="_Toc420530795"/>
       <w:r>
         <w:rPr>
           <w:rFonts w:ascii="Times New Roman" w:hAnsi="Times New Roman" w:cs="Times New Roman"/>
@@ -19522,7 +19728,7 @@
         </w:rPr>
         <w:t>LOGICAL VIEW</w:t>
       </w:r>
-      <w:bookmarkEnd w:id="23"/>
+      <w:bookmarkEnd w:id="24"/>
     </w:p>
     <w:p>
       <w:pPr>
@@ -19550,7 +19756,7 @@
         </w:rPr>
         <w:t xml:space="preserve"> </w:t>
       </w:r>
-      <w:bookmarkStart w:id="24" w:name="_Toc420530796"/>
+      <w:bookmarkStart w:id="25" w:name="_Toc420530796"/>
       <w:r>
         <w:rPr>
           <w:rFonts w:ascii="Times New Roman" w:hAnsi="Times New Roman" w:cs="Times New Roman"/>
@@ -19559,7 +19765,7 @@
         </w:rPr>
         <w:t>Overview</w:t>
       </w:r>
-      <w:bookmarkEnd w:id="24"/>
+      <w:bookmarkEnd w:id="25"/>
     </w:p>
     <w:p>
       <w:pPr>
@@ -19934,7 +20140,6 @@
       <w:r>
         <w:rPr>
           <w:noProof/>
-          <w:lang w:eastAsia="en-US"/>
         </w:rPr>
         <w:drawing>
           <wp:inline distT="0" distB="0" distL="0" distR="0" wp14:anchorId="344808C9" wp14:editId="758DF602">
@@ -19952,7 +20157,7 @@
                     <pic:cNvPicPr/>
                   </pic:nvPicPr>
                   <pic:blipFill>
-                    <a:blip r:embed="rId26"/>
+                    <a:blip r:embed="rId28"/>
                     <a:stretch>
                       <a:fillRect/>
                     </a:stretch>
@@ -21142,12 +21347,14 @@
                 <w:rFonts w:cs="Times New Roman"/>
               </w:rPr>
             </w:pPr>
+            <w:proofErr w:type="spellStart"/>
             <w:r>
               <w:rPr>
                 <w:rFonts w:cs="Times New Roman"/>
               </w:rPr>
               <w:t>AccountController</w:t>
             </w:r>
+            <w:proofErr w:type="spellEnd"/>
           </w:p>
         </w:tc>
         <w:tc>
@@ -21269,6 +21476,7 @@
                 <w:rFonts w:cs="Times New Roman"/>
               </w:rPr>
             </w:pPr>
+            <w:proofErr w:type="spellStart"/>
             <w:r>
               <w:rPr>
                 <w:rFonts w:cs="Times New Roman"/>
@@ -21281,6 +21489,7 @@
               </w:rPr>
               <w:t>Controller</w:t>
             </w:r>
+            <w:proofErr w:type="spellEnd"/>
           </w:p>
         </w:tc>
         <w:tc>
@@ -21426,7 +21635,8 @@
                 <w:rFonts w:cs="Times New Roman"/>
               </w:rPr>
             </w:pPr>
-            <w:commentRangeStart w:id="25"/>
+            <w:commentRangeStart w:id="26"/>
+            <w:proofErr w:type="spellStart"/>
             <w:r>
               <w:rPr>
                 <w:rFonts w:cs="Times New Roman"/>
@@ -21439,13 +21649,14 @@
               </w:rPr>
               <w:t>Controller</w:t>
             </w:r>
-            <w:commentRangeEnd w:id="25"/>
+            <w:commentRangeEnd w:id="26"/>
+            <w:proofErr w:type="spellEnd"/>
             <w:r>
               <w:rPr>
                 <w:rStyle w:val="CommentReference"/>
                 <w:rFonts w:asciiTheme="minorHAnsi" w:hAnsiTheme="minorHAnsi"/>
               </w:rPr>
-              <w:commentReference w:id="25"/>
+              <w:commentReference w:id="26"/>
             </w:r>
           </w:p>
         </w:tc>
@@ -21568,12 +21779,14 @@
                 <w:rFonts w:cs="Times New Roman"/>
               </w:rPr>
             </w:pPr>
+            <w:proofErr w:type="spellStart"/>
             <w:r>
               <w:rPr>
                 <w:rFonts w:cs="Times New Roman"/>
               </w:rPr>
               <w:t>RoomController</w:t>
             </w:r>
+            <w:proofErr w:type="spellEnd"/>
           </w:p>
         </w:tc>
         <w:tc>
@@ -21695,12 +21908,14 @@
                 <w:rFonts w:cs="Times New Roman"/>
               </w:rPr>
             </w:pPr>
+            <w:proofErr w:type="spellStart"/>
             <w:r>
               <w:rPr>
                 <w:rFonts w:cs="Times New Roman"/>
               </w:rPr>
               <w:t>PostController</w:t>
             </w:r>
+            <w:proofErr w:type="spellEnd"/>
           </w:p>
         </w:tc>
         <w:tc>
@@ -21824,7 +22039,8 @@
                 <w:rFonts w:cs="Times New Roman"/>
               </w:rPr>
             </w:pPr>
-            <w:commentRangeStart w:id="26"/>
+            <w:commentRangeStart w:id="27"/>
+            <w:proofErr w:type="spellStart"/>
             <w:r>
               <w:rPr>
                 <w:rFonts w:cs="Times New Roman"/>
@@ -21837,13 +22053,14 @@
               </w:rPr>
               <w:t>Controller</w:t>
             </w:r>
-            <w:commentRangeEnd w:id="26"/>
+            <w:commentRangeEnd w:id="27"/>
+            <w:proofErr w:type="spellEnd"/>
             <w:r>
               <w:rPr>
                 <w:rStyle w:val="CommentReference"/>
                 <w:rFonts w:asciiTheme="minorHAnsi" w:hAnsiTheme="minorHAnsi"/>
               </w:rPr>
-              <w:commentReference w:id="26"/>
+              <w:commentReference w:id="27"/>
             </w:r>
           </w:p>
         </w:tc>
@@ -21966,6 +22183,7 @@
                 <w:rFonts w:cs="Times New Roman"/>
               </w:rPr>
             </w:pPr>
+            <w:proofErr w:type="spellStart"/>
             <w:r>
               <w:rPr>
                 <w:rFonts w:cs="Times New Roman"/>
@@ -21978,6 +22196,7 @@
               </w:rPr>
               <w:t>Controller</w:t>
             </w:r>
+            <w:proofErr w:type="spellEnd"/>
           </w:p>
         </w:tc>
         <w:tc>
@@ -22123,12 +22342,14 @@
                 <w:rFonts w:cs="Times New Roman"/>
               </w:rPr>
             </w:pPr>
+            <w:proofErr w:type="spellStart"/>
             <w:r>
               <w:rPr>
                 <w:rFonts w:cs="Times New Roman"/>
               </w:rPr>
               <w:t>SearchController</w:t>
             </w:r>
+            <w:proofErr w:type="spellEnd"/>
           </w:p>
         </w:tc>
         <w:tc>
@@ -22262,6 +22483,7 @@
                 <w:rFonts w:cs="Times New Roman"/>
               </w:rPr>
             </w:pPr>
+            <w:proofErr w:type="spellStart"/>
             <w:r>
               <w:rPr>
                 <w:rFonts w:cs="Times New Roman"/>
@@ -22274,6 +22496,7 @@
               </w:rPr>
               <w:t>Controller</w:t>
             </w:r>
+            <w:proofErr w:type="spellEnd"/>
           </w:p>
         </w:tc>
         <w:tc>
@@ -22419,12 +22642,14 @@
                 <w:rFonts w:cs="Times New Roman"/>
               </w:rPr>
             </w:pPr>
+            <w:proofErr w:type="spellStart"/>
             <w:r>
               <w:rPr>
                 <w:rFonts w:cs="Times New Roman"/>
               </w:rPr>
               <w:t>AccountController</w:t>
             </w:r>
+            <w:proofErr w:type="spellEnd"/>
           </w:p>
         </w:tc>
         <w:tc>
@@ -22546,6 +22771,7 @@
                 <w:rFonts w:cs="Times New Roman"/>
               </w:rPr>
             </w:pPr>
+            <w:proofErr w:type="spellStart"/>
             <w:r>
               <w:rPr>
                 <w:rFonts w:cs="Times New Roman"/>
@@ -22558,6 +22784,7 @@
               </w:rPr>
               <w:t>Controller</w:t>
             </w:r>
+            <w:proofErr w:type="spellEnd"/>
           </w:p>
         </w:tc>
         <w:tc>
@@ -22719,7 +22946,21 @@
         <w:rPr>
           <w:rFonts w:ascii="Times New Roman" w:hAnsi="Times New Roman" w:cs="Times New Roman"/>
         </w:rPr>
-        <w:t>Include many .css file</w:t>
+        <w:t>Include many .</w:t>
+      </w:r>
+      <w:proofErr w:type="spellStart"/>
+      <w:r>
+        <w:rPr>
+          <w:rFonts w:ascii="Times New Roman" w:hAnsi="Times New Roman" w:cs="Times New Roman"/>
+        </w:rPr>
+        <w:t>css</w:t>
+      </w:r>
+      <w:proofErr w:type="spellEnd"/>
+      <w:r>
+        <w:rPr>
+          <w:rFonts w:ascii="Times New Roman" w:hAnsi="Times New Roman" w:cs="Times New Roman"/>
+        </w:rPr>
+        <w:t xml:space="preserve"> file</w:t>
       </w:r>
     </w:p>
     <w:p>
@@ -22741,6 +22982,7 @@
           <w:szCs w:val="22"/>
         </w:rPr>
       </w:pPr>
+      <w:commentRangeStart w:id="28"/>
       <w:r>
         <w:rPr>
           <w:rFonts w:ascii="Times New Roman" w:hAnsi="Times New Roman" w:cs="Times New Roman"/>
@@ -22749,7 +22991,25 @@
           <w:szCs w:val="22"/>
         </w:rPr>
         <w:lastRenderedPageBreak/>
-        <w:t>PROCESS VIEW</w:t>
+        <w:t>PROCESS</w:t>
+      </w:r>
+      <w:commentRangeEnd w:id="28"/>
+      <w:r>
+        <w:rPr>
+          <w:rStyle w:val="CommentReference"/>
+          <w:rFonts w:asciiTheme="minorHAnsi" w:eastAsiaTheme="minorEastAsia" w:hAnsiTheme="minorHAnsi" w:cstheme="minorBidi"/>
+          <w:color w:val="auto"/>
+        </w:rPr>
+        <w:commentReference w:id="28"/>
+      </w:r>
+      <w:r>
+        <w:rPr>
+          <w:rFonts w:ascii="Times New Roman" w:hAnsi="Times New Roman" w:cs="Times New Roman"/>
+          <w:b/>
+          <w:sz w:val="22"/>
+          <w:szCs w:val="22"/>
+        </w:rPr>
+        <w:t xml:space="preserve"> VIEW</w:t>
       </w:r>
     </w:p>
     <w:p>
@@ -22766,7 +23026,6 @@
         <w:rPr>
           <w:rFonts w:ascii="Times New Roman" w:hAnsi="Times New Roman" w:cs="Times New Roman"/>
           <w:noProof/>
-          <w:lang w:eastAsia="en-US"/>
         </w:rPr>
         <w:drawing>
           <wp:inline distT="0" distB="0" distL="0" distR="0" wp14:anchorId="20D53BBD" wp14:editId="3C30BD39">
@@ -22848,7 +23107,6 @@
         <w:rPr>
           <w:rFonts w:ascii="Times New Roman" w:hAnsi="Times New Roman" w:cs="Times New Roman"/>
           <w:noProof/>
-          <w:lang w:eastAsia="en-US"/>
         </w:rPr>
         <w:lastRenderedPageBreak/>
         <w:drawing>
@@ -22951,7 +23209,35 @@
         <w:rPr>
           <w:rFonts w:ascii="Times New Roman" w:hAnsi="Times New Roman" w:cs="Times New Roman"/>
         </w:rPr>
-        <w:t>Function Login(user) call function getUser(username, password) to get user name and password from Graph Database and return user name and password.</w:t>
+        <w:t xml:space="preserve">Function </w:t>
+      </w:r>
+      <w:proofErr w:type="gramStart"/>
+      <w:r>
+        <w:rPr>
+          <w:rFonts w:ascii="Times New Roman" w:hAnsi="Times New Roman" w:cs="Times New Roman"/>
+        </w:rPr>
+        <w:t>Login(</w:t>
+      </w:r>
+      <w:proofErr w:type="gramEnd"/>
+      <w:r>
+        <w:rPr>
+          <w:rFonts w:ascii="Times New Roman" w:hAnsi="Times New Roman" w:cs="Times New Roman"/>
+        </w:rPr>
+        <w:t xml:space="preserve">user) call function </w:t>
+      </w:r>
+      <w:proofErr w:type="spellStart"/>
+      <w:r>
+        <w:rPr>
+          <w:rFonts w:ascii="Times New Roman" w:hAnsi="Times New Roman" w:cs="Times New Roman"/>
+        </w:rPr>
+        <w:t>getUser</w:t>
+      </w:r>
+      <w:proofErr w:type="spellEnd"/>
+      <w:r>
+        <w:rPr>
+          <w:rFonts w:ascii="Times New Roman" w:hAnsi="Times New Roman" w:cs="Times New Roman"/>
+        </w:rPr>
+        <w:t>(username, password) to get user name and password from Graph Database and return user name and password.</w:t>
       </w:r>
     </w:p>
     <w:p>
@@ -22976,7 +23262,29 @@
           <w:rFonts w:ascii="Times New Roman" w:hAnsi="Times New Roman" w:cs="Times New Roman"/>
         </w:rPr>
         <w:lastRenderedPageBreak/>
-        <w:t>User name and password are validated by function validate(userName, password). If user name and password are blank because of non-existence or do not match what user has entered, this function will return false, else true.</w:t>
+        <w:t xml:space="preserve">User name and password are validated by function </w:t>
+      </w:r>
+      <w:proofErr w:type="gramStart"/>
+      <w:r>
+        <w:rPr>
+          <w:rFonts w:ascii="Times New Roman" w:hAnsi="Times New Roman" w:cs="Times New Roman"/>
+        </w:rPr>
+        <w:t>validate(</w:t>
+      </w:r>
+      <w:proofErr w:type="spellStart"/>
+      <w:proofErr w:type="gramEnd"/>
+      <w:r>
+        <w:rPr>
+          <w:rFonts w:ascii="Times New Roman" w:hAnsi="Times New Roman" w:cs="Times New Roman"/>
+        </w:rPr>
+        <w:t>userName</w:t>
+      </w:r>
+      <w:proofErr w:type="spellEnd"/>
+      <w:r>
+        <w:rPr>
+          <w:rFonts w:ascii="Times New Roman" w:hAnsi="Times New Roman" w:cs="Times New Roman"/>
+        </w:rPr>
+        <w:t>, password). If user name and password are blank because of non-existence or do not match what user has entered, this function will return false, else true.</w:t>
       </w:r>
     </w:p>
     <w:p>
@@ -23024,7 +23332,29 @@
         <w:rPr>
           <w:rFonts w:ascii="Times New Roman" w:hAnsi="Times New Roman" w:cs="Times New Roman"/>
         </w:rPr>
-        <w:t>User can also Login via Facebook by clicking Login with Facebook. A login via Facebook is sent to Login Controller via function FacebookCallBack().</w:t>
+        <w:t xml:space="preserve">User can also Login via Facebook by clicking Login with Facebook. A login via Facebook is sent to Login Controller via function </w:t>
+      </w:r>
+      <w:proofErr w:type="spellStart"/>
+      <w:proofErr w:type="gramStart"/>
+      <w:r>
+        <w:rPr>
+          <w:rFonts w:ascii="Times New Roman" w:hAnsi="Times New Roman" w:cs="Times New Roman"/>
+        </w:rPr>
+        <w:t>FacebookCallBack</w:t>
+      </w:r>
+      <w:proofErr w:type="spellEnd"/>
+      <w:r>
+        <w:rPr>
+          <w:rFonts w:ascii="Times New Roman" w:hAnsi="Times New Roman" w:cs="Times New Roman"/>
+        </w:rPr>
+        <w:t>(</w:t>
+      </w:r>
+      <w:proofErr w:type="gramEnd"/>
+      <w:r>
+        <w:rPr>
+          <w:rFonts w:ascii="Times New Roman" w:hAnsi="Times New Roman" w:cs="Times New Roman"/>
+        </w:rPr>
+        <w:t>).</w:t>
       </w:r>
     </w:p>
     <w:p>
@@ -23048,7 +23378,29 @@
         <w:rPr>
           <w:rFonts w:ascii="Times New Roman" w:hAnsi="Times New Roman" w:cs="Times New Roman"/>
         </w:rPr>
-        <w:t>Function FacebookCallBack() send a request to Facebook API, and receive data.</w:t>
+        <w:t xml:space="preserve">Function </w:t>
+      </w:r>
+      <w:proofErr w:type="spellStart"/>
+      <w:proofErr w:type="gramStart"/>
+      <w:r>
+        <w:rPr>
+          <w:rFonts w:ascii="Times New Roman" w:hAnsi="Times New Roman" w:cs="Times New Roman"/>
+        </w:rPr>
+        <w:t>FacebookCallBack</w:t>
+      </w:r>
+      <w:proofErr w:type="spellEnd"/>
+      <w:r>
+        <w:rPr>
+          <w:rFonts w:ascii="Times New Roman" w:hAnsi="Times New Roman" w:cs="Times New Roman"/>
+        </w:rPr>
+        <w:t>(</w:t>
+      </w:r>
+      <w:proofErr w:type="gramEnd"/>
+      <w:r>
+        <w:rPr>
+          <w:rFonts w:ascii="Times New Roman" w:hAnsi="Times New Roman" w:cs="Times New Roman"/>
+        </w:rPr>
+        <w:t>) send a request to Facebook API, and receive data.</w:t>
       </w:r>
     </w:p>
     <w:p>
@@ -23072,7 +23424,43 @@
         <w:rPr>
           <w:rFonts w:ascii="Times New Roman" w:hAnsi="Times New Roman" w:cs="Times New Roman"/>
         </w:rPr>
-        <w:t>Function validate() will check if this user have been logged into system or not. If not, function createUser() is called to register new user then Homepage is displayed as Member, else display Homepage instead.</w:t>
+        <w:t xml:space="preserve">Function </w:t>
+      </w:r>
+      <w:proofErr w:type="gramStart"/>
+      <w:r>
+        <w:rPr>
+          <w:rFonts w:ascii="Times New Roman" w:hAnsi="Times New Roman" w:cs="Times New Roman"/>
+        </w:rPr>
+        <w:t>validate(</w:t>
+      </w:r>
+      <w:proofErr w:type="gramEnd"/>
+      <w:r>
+        <w:rPr>
+          <w:rFonts w:ascii="Times New Roman" w:hAnsi="Times New Roman" w:cs="Times New Roman"/>
+        </w:rPr>
+        <w:t xml:space="preserve">) will check if this user have been logged into system or not. If not, function </w:t>
+      </w:r>
+      <w:proofErr w:type="spellStart"/>
+      <w:proofErr w:type="gramStart"/>
+      <w:r>
+        <w:rPr>
+          <w:rFonts w:ascii="Times New Roman" w:hAnsi="Times New Roman" w:cs="Times New Roman"/>
+        </w:rPr>
+        <w:t>createUser</w:t>
+      </w:r>
+      <w:proofErr w:type="spellEnd"/>
+      <w:r>
+        <w:rPr>
+          <w:rFonts w:ascii="Times New Roman" w:hAnsi="Times New Roman" w:cs="Times New Roman"/>
+        </w:rPr>
+        <w:t>(</w:t>
+      </w:r>
+      <w:proofErr w:type="gramEnd"/>
+      <w:r>
+        <w:rPr>
+          <w:rFonts w:ascii="Times New Roman" w:hAnsi="Times New Roman" w:cs="Times New Roman"/>
+        </w:rPr>
+        <w:t>) is called to register new user then Homepage is displayed as Member, else display Homepage instead.</w:t>
       </w:r>
     </w:p>
     <w:p>
@@ -23090,7 +23478,6 @@
         <w:rPr>
           <w:rFonts w:ascii="Times New Roman" w:hAnsi="Times New Roman" w:cs="Times New Roman"/>
           <w:noProof/>
-          <w:lang w:eastAsia="en-US"/>
         </w:rPr>
         <w:drawing>
           <wp:inline distT="0" distB="0" distL="0" distR="0" wp14:anchorId="46255AE3" wp14:editId="6A762FDA">
@@ -23171,7 +23558,35 @@
         <w:rPr>
           <w:rFonts w:ascii="Times New Roman" w:hAnsi="Times New Roman" w:cs="Times New Roman"/>
         </w:rPr>
-        <w:t>User can view user’s detail by clicking User Detail from Header or User Menu, a request is sent to User Controller via function Index(int i).</w:t>
+        <w:t>User can view user’s detail by clicking User Detail from Header or User Menu, a request is sent to User Controller via function Index(</w:t>
+      </w:r>
+      <w:proofErr w:type="spellStart"/>
+      <w:r>
+        <w:rPr>
+          <w:rFonts w:ascii="Times New Roman" w:hAnsi="Times New Roman" w:cs="Times New Roman"/>
+        </w:rPr>
+        <w:t>int</w:t>
+      </w:r>
+      <w:proofErr w:type="spellEnd"/>
+      <w:r>
+        <w:rPr>
+          <w:rFonts w:ascii="Times New Roman" w:hAnsi="Times New Roman" w:cs="Times New Roman"/>
+        </w:rPr>
+        <w:t xml:space="preserve"> </w:t>
+      </w:r>
+      <w:proofErr w:type="spellStart"/>
+      <w:r>
+        <w:rPr>
+          <w:rFonts w:ascii="Times New Roman" w:hAnsi="Times New Roman" w:cs="Times New Roman"/>
+        </w:rPr>
+        <w:t>i</w:t>
+      </w:r>
+      <w:proofErr w:type="spellEnd"/>
+      <w:r>
+        <w:rPr>
+          <w:rFonts w:ascii="Times New Roman" w:hAnsi="Times New Roman" w:cs="Times New Roman"/>
+        </w:rPr>
+        <w:t>).</w:t>
       </w:r>
     </w:p>
     <w:p>
@@ -23195,7 +23610,29 @@
         <w:rPr>
           <w:rFonts w:ascii="Times New Roman" w:hAnsi="Times New Roman" w:cs="Times New Roman"/>
         </w:rPr>
-        <w:t>Function getCurrentUser() is called to get ID of current user, and return an integer.</w:t>
+        <w:t xml:space="preserve">Function </w:t>
+      </w:r>
+      <w:proofErr w:type="spellStart"/>
+      <w:proofErr w:type="gramStart"/>
+      <w:r>
+        <w:rPr>
+          <w:rFonts w:ascii="Times New Roman" w:hAnsi="Times New Roman" w:cs="Times New Roman"/>
+        </w:rPr>
+        <w:t>getCurrentUser</w:t>
+      </w:r>
+      <w:proofErr w:type="spellEnd"/>
+      <w:r>
+        <w:rPr>
+          <w:rFonts w:ascii="Times New Roman" w:hAnsi="Times New Roman" w:cs="Times New Roman"/>
+        </w:rPr>
+        <w:t>(</w:t>
+      </w:r>
+      <w:proofErr w:type="gramEnd"/>
+      <w:r>
+        <w:rPr>
+          <w:rFonts w:ascii="Times New Roman" w:hAnsi="Times New Roman" w:cs="Times New Roman"/>
+        </w:rPr>
+        <w:t>) is called to get ID of current user, and return an integer.</w:t>
       </w:r>
     </w:p>
     <w:p>
@@ -23219,7 +23656,21 @@
         <w:rPr>
           <w:rFonts w:ascii="Times New Roman" w:hAnsi="Times New Roman" w:cs="Times New Roman"/>
         </w:rPr>
-        <w:t>User Controller call function validate() to check if user with received ID is available (not deleted). If not available, Homepage with error message is displayed.</w:t>
+        <w:t xml:space="preserve">User Controller call function </w:t>
+      </w:r>
+      <w:proofErr w:type="gramStart"/>
+      <w:r>
+        <w:rPr>
+          <w:rFonts w:ascii="Times New Roman" w:hAnsi="Times New Roman" w:cs="Times New Roman"/>
+        </w:rPr>
+        <w:t>validate(</w:t>
+      </w:r>
+      <w:proofErr w:type="gramEnd"/>
+      <w:r>
+        <w:rPr>
+          <w:rFonts w:ascii="Times New Roman" w:hAnsi="Times New Roman" w:cs="Times New Roman"/>
+        </w:rPr>
+        <w:t>) to check if user with received ID is available (not deleted). If not available, Homepage with error message is displayed.</w:t>
       </w:r>
     </w:p>
     <w:p>
@@ -23243,7 +23694,29 @@
         <w:rPr>
           <w:rFonts w:ascii="Times New Roman" w:hAnsi="Times New Roman" w:cs="Times New Roman"/>
         </w:rPr>
-        <w:t>If available, function isEqual() is called to check if user request to view own detail. If right, user’s own detail page is displayed with full information.</w:t>
+        <w:t xml:space="preserve">If available, function </w:t>
+      </w:r>
+      <w:proofErr w:type="spellStart"/>
+      <w:proofErr w:type="gramStart"/>
+      <w:r>
+        <w:rPr>
+          <w:rFonts w:ascii="Times New Roman" w:hAnsi="Times New Roman" w:cs="Times New Roman"/>
+        </w:rPr>
+        <w:t>isEqual</w:t>
+      </w:r>
+      <w:proofErr w:type="spellEnd"/>
+      <w:r>
+        <w:rPr>
+          <w:rFonts w:ascii="Times New Roman" w:hAnsi="Times New Roman" w:cs="Times New Roman"/>
+        </w:rPr>
+        <w:t>(</w:t>
+      </w:r>
+      <w:proofErr w:type="gramEnd"/>
+      <w:r>
+        <w:rPr>
+          <w:rFonts w:ascii="Times New Roman" w:hAnsi="Times New Roman" w:cs="Times New Roman"/>
+        </w:rPr>
+        <w:t>) is called to check if user request to view own detail. If right, user’s own detail page is displayed with full information.</w:t>
       </w:r>
     </w:p>
     <w:p>
@@ -23269,6 +23742,8 @@
         </w:rPr>
         <w:t xml:space="preserve">If not, other user’s detail page is displayed with available information. </w:t>
       </w:r>
+      <w:bookmarkStart w:id="29" w:name="_GoBack"/>
+      <w:bookmarkEnd w:id="29"/>
     </w:p>
     <w:p>
       <w:pPr>
@@ -23296,7 +23771,26 @@
           <w:sz w:val="22"/>
           <w:szCs w:val="22"/>
         </w:rPr>
-        <w:t>DEPLOYMENT VIEW</w:t>
+        <w:t xml:space="preserve">DEPLOYMENT </w:t>
+      </w:r>
+      <w:commentRangeStart w:id="30"/>
+      <w:r>
+        <w:rPr>
+          <w:rFonts w:ascii="Times New Roman" w:hAnsi="Times New Roman" w:cs="Times New Roman"/>
+          <w:b/>
+          <w:sz w:val="22"/>
+          <w:szCs w:val="22"/>
+        </w:rPr>
+        <w:t>VIEW</w:t>
+      </w:r>
+      <w:commentRangeEnd w:id="30"/>
+      <w:r>
+        <w:rPr>
+          <w:rStyle w:val="CommentReference"/>
+          <w:rFonts w:asciiTheme="minorHAnsi" w:eastAsiaTheme="minorEastAsia" w:hAnsiTheme="minorHAnsi" w:cstheme="minorBidi"/>
+          <w:color w:val="auto"/>
+        </w:rPr>
+        <w:commentReference w:id="30"/>
       </w:r>
     </w:p>
     <w:p>
@@ -23352,11 +23846,19 @@
         </w:rPr>
         <w:t xml:space="preserve"> </w:t>
       </w:r>
-      <w:r>
-        <w:rPr>
-          <w:rFonts w:ascii="Times New Roman" w:hAnsi="Times New Roman" w:cs="Times New Roman"/>
-        </w:rPr>
-        <w:t>FAP_Software requirement specification_v1.</w:t>
+      <w:proofErr w:type="spellStart"/>
+      <w:r>
+        <w:rPr>
+          <w:rFonts w:ascii="Times New Roman" w:hAnsi="Times New Roman" w:cs="Times New Roman"/>
+        </w:rPr>
+        <w:t>FAP_Software</w:t>
+      </w:r>
+      <w:proofErr w:type="spellEnd"/>
+      <w:r>
+        <w:rPr>
+          <w:rFonts w:ascii="Times New Roman" w:hAnsi="Times New Roman" w:cs="Times New Roman"/>
+        </w:rPr>
+        <w:t xml:space="preserve"> requirement specification_v1.</w:t>
       </w:r>
       <w:r>
         <w:rPr>
@@ -23396,10 +23898,116 @@
 
 <file path=word/comments.xml><?xml version="1.0" encoding="utf-8"?>
 <w:comments xmlns:wpc="http://schemas.microsoft.com/office/word/2010/wordprocessingCanvas" xmlns:mc="http://schemas.openxmlformats.org/markup-compatibility/2006" xmlns:o="urn:schemas-microsoft-com:office:office" xmlns:r="http://schemas.openxmlformats.org/officeDocument/2006/relationships" xmlns:m="http://schemas.openxmlformats.org/officeDocument/2006/math" xmlns:v="urn:schemas-microsoft-com:vml" xmlns:wp14="http://schemas.microsoft.com/office/word/2010/wordprocessingDrawing" xmlns:wp="http://schemas.openxmlformats.org/drawingml/2006/wordprocessingDrawing" xmlns:w10="urn:schemas-microsoft-com:office:word" xmlns:w="http://schemas.openxmlformats.org/wordprocessingml/2006/main" xmlns:w14="http://schemas.microsoft.com/office/word/2010/wordml" xmlns:w15="http://schemas.microsoft.com/office/word/2012/wordml" xmlns:wpg="http://schemas.microsoft.com/office/word/2010/wordprocessingGroup" xmlns:wpi="http://schemas.microsoft.com/office/word/2010/wordprocessingInk" xmlns:wne="http://schemas.microsoft.com/office/word/2006/wordml" xmlns:wps="http://schemas.microsoft.com/office/word/2010/wordprocessingShape" mc:Ignorable="w14 w15 wp14">
-  <w:comment w:id="25" w:author="Smart" w:date="2015-07-13T21:12:00Z" w:initials="S">
+  <w:comment w:id="14" w:author="Duc Filan" w:date="2015-08-18T08:23:00Z" w:initials="DF">
     <w:p>
       <w:pPr>
         <w:pStyle w:val="CommentText"/>
+      </w:pPr>
+      <w:r>
+        <w:rPr>
+          <w:rStyle w:val="CommentReference"/>
+        </w:rPr>
+        <w:annotationRef/>
+      </w:r>
+      <w:proofErr w:type="spellStart"/>
+      <w:r>
+        <w:t>Mvc</w:t>
+      </w:r>
+      <w:proofErr w:type="spellEnd"/>
+      <w:r>
+        <w:t xml:space="preserve"> </w:t>
+      </w:r>
+      <w:proofErr w:type="spellStart"/>
+      <w:r>
+        <w:t>đổi</w:t>
+      </w:r>
+      <w:proofErr w:type="spellEnd"/>
+      <w:r>
+        <w:t xml:space="preserve"> </w:t>
+      </w:r>
+      <w:proofErr w:type="spellStart"/>
+      <w:r>
+        <w:t>thành</w:t>
+      </w:r>
+      <w:proofErr w:type="spellEnd"/>
+      <w:r>
+        <w:t xml:space="preserve"> </w:t>
+      </w:r>
+      <w:proofErr w:type="spellStart"/>
+      <w:r>
+        <w:t>hình</w:t>
+      </w:r>
+      <w:proofErr w:type="spellEnd"/>
+      <w:r>
+        <w:t xml:space="preserve"> </w:t>
+      </w:r>
+      <w:proofErr w:type="spellStart"/>
+      <w:r>
+        <w:t>vuông</w:t>
+      </w:r>
+      <w:proofErr w:type="spellEnd"/>
+    </w:p>
+    <w:p>
+      <w:pPr>
+        <w:pStyle w:val="CommentText"/>
+      </w:pPr>
+      <w:r>
+        <w:t xml:space="preserve">Rectangle </w:t>
+      </w:r>
+      <w:proofErr w:type="spellStart"/>
+      <w:r>
+        <w:t>để</w:t>
+      </w:r>
+      <w:proofErr w:type="spellEnd"/>
+      <w:r>
+        <w:t xml:space="preserve"> </w:t>
+      </w:r>
+      <w:proofErr w:type="spellStart"/>
+      <w:r>
+        <w:t>màu</w:t>
+      </w:r>
+      <w:proofErr w:type="spellEnd"/>
+      <w:r>
+        <w:t xml:space="preserve"> </w:t>
+      </w:r>
+      <w:proofErr w:type="spellStart"/>
+      <w:r>
+        <w:t>nền</w:t>
+      </w:r>
+      <w:proofErr w:type="spellEnd"/>
+      <w:r>
+        <w:t xml:space="preserve"> </w:t>
+      </w:r>
+    </w:p>
+  </w:comment>
+  <w:comment w:id="16" w:author="Duc Filan" w:date="2015-08-18T08:25:00Z" w:initials="DF">
+    <w:p>
+      <w:pPr>
+        <w:pStyle w:val="CommentText"/>
+      </w:pPr>
+      <w:r>
+        <w:rPr>
+          <w:rStyle w:val="CommentReference"/>
+        </w:rPr>
+        <w:annotationRef/>
+      </w:r>
+      <w:r>
+        <w:t xml:space="preserve">Map </w:t>
+      </w:r>
+      <w:proofErr w:type="spellStart"/>
+      <w:r>
+        <w:t>với</w:t>
+      </w:r>
+      <w:proofErr w:type="spellEnd"/>
+      <w:r>
+        <w:t xml:space="preserve"> SRS</w:t>
+      </w:r>
+    </w:p>
+  </w:comment>
+  <w:comment w:id="26" w:author="Smart" w:date="2015-07-13T21:12:00Z" w:initials="S">
+    <w:p>
+      <w:pPr>
+        <w:pStyle w:val="CommentText"/>
         <w:rPr>
           <w:rFonts w:ascii="Arial" w:hAnsi="Arial" w:cs="Arial"/>
         </w:rPr>
@@ -23410,9 +24018,11 @@
         </w:rPr>
         <w:annotationRef/>
       </w:r>
+      <w:proofErr w:type="spellStart"/>
       <w:r>
         <w:t>Ch</w:t>
       </w:r>
+      <w:proofErr w:type="spellEnd"/>
       <w:r>
         <w:rPr>
           <w:rFonts w:ascii="Arial" w:hAnsi="Arial" w:cs="Arial"/>
@@ -23424,11 +24034,67 @@
         <w:rPr>
           <w:rFonts w:ascii="Arial" w:hAnsi="Arial" w:cs="Arial"/>
         </w:rPr>
-        <w:t>a rõ Model và View tương ứng.</w:t>
+        <w:t xml:space="preserve">a </w:t>
+      </w:r>
+      <w:proofErr w:type="spellStart"/>
+      <w:r>
+        <w:rPr>
+          <w:rFonts w:ascii="Arial" w:hAnsi="Arial" w:cs="Arial"/>
+        </w:rPr>
+        <w:t>rõ</w:t>
+      </w:r>
+      <w:proofErr w:type="spellEnd"/>
+      <w:r>
+        <w:rPr>
+          <w:rFonts w:ascii="Arial" w:hAnsi="Arial" w:cs="Arial"/>
+        </w:rPr>
+        <w:t xml:space="preserve"> Model </w:t>
+      </w:r>
+      <w:proofErr w:type="spellStart"/>
+      <w:r>
+        <w:rPr>
+          <w:rFonts w:ascii="Arial" w:hAnsi="Arial" w:cs="Arial"/>
+        </w:rPr>
+        <w:t>và</w:t>
+      </w:r>
+      <w:proofErr w:type="spellEnd"/>
+      <w:r>
+        <w:rPr>
+          <w:rFonts w:ascii="Arial" w:hAnsi="Arial" w:cs="Arial"/>
+        </w:rPr>
+        <w:t xml:space="preserve"> View </w:t>
+      </w:r>
+      <w:proofErr w:type="spellStart"/>
+      <w:r>
+        <w:rPr>
+          <w:rFonts w:ascii="Arial" w:hAnsi="Arial" w:cs="Arial"/>
+        </w:rPr>
+        <w:t>tương</w:t>
+      </w:r>
+      <w:proofErr w:type="spellEnd"/>
+      <w:r>
+        <w:rPr>
+          <w:rFonts w:ascii="Arial" w:hAnsi="Arial" w:cs="Arial"/>
+        </w:rPr>
+        <w:t xml:space="preserve"> </w:t>
+      </w:r>
+      <w:proofErr w:type="spellStart"/>
+      <w:r>
+        <w:rPr>
+          <w:rFonts w:ascii="Arial" w:hAnsi="Arial" w:cs="Arial"/>
+        </w:rPr>
+        <w:t>ứng</w:t>
+      </w:r>
+      <w:proofErr w:type="spellEnd"/>
+      <w:r>
+        <w:rPr>
+          <w:rFonts w:ascii="Arial" w:hAnsi="Arial" w:cs="Arial"/>
+        </w:rPr>
+        <w:t>.</w:t>
       </w:r>
     </w:p>
   </w:comment>
-  <w:comment w:id="26" w:author="Smart" w:date="2015-07-13T21:12:00Z" w:initials="S">
+  <w:comment w:id="27" w:author="Smart" w:date="2015-07-13T21:12:00Z" w:initials="S">
     <w:p>
       <w:pPr>
         <w:pStyle w:val="CommentText"/>
@@ -23442,9 +24108,11 @@
         </w:rPr>
         <w:annotationRef/>
       </w:r>
+      <w:proofErr w:type="spellStart"/>
       <w:r>
         <w:t>Ch</w:t>
       </w:r>
+      <w:proofErr w:type="spellEnd"/>
       <w:r>
         <w:rPr>
           <w:rFonts w:ascii="Arial" w:hAnsi="Arial" w:cs="Arial"/>
@@ -23456,7 +24124,140 @@
         <w:rPr>
           <w:rFonts w:ascii="Arial" w:hAnsi="Arial" w:cs="Arial"/>
         </w:rPr>
-        <w:t>a rõ Model và View tương ứng.</w:t>
+        <w:t xml:space="preserve">a </w:t>
+      </w:r>
+      <w:proofErr w:type="spellStart"/>
+      <w:r>
+        <w:rPr>
+          <w:rFonts w:ascii="Arial" w:hAnsi="Arial" w:cs="Arial"/>
+        </w:rPr>
+        <w:t>rõ</w:t>
+      </w:r>
+      <w:proofErr w:type="spellEnd"/>
+      <w:r>
+        <w:rPr>
+          <w:rFonts w:ascii="Arial" w:hAnsi="Arial" w:cs="Arial"/>
+        </w:rPr>
+        <w:t xml:space="preserve"> Model </w:t>
+      </w:r>
+      <w:proofErr w:type="spellStart"/>
+      <w:r>
+        <w:rPr>
+          <w:rFonts w:ascii="Arial" w:hAnsi="Arial" w:cs="Arial"/>
+        </w:rPr>
+        <w:t>và</w:t>
+      </w:r>
+      <w:proofErr w:type="spellEnd"/>
+      <w:r>
+        <w:rPr>
+          <w:rFonts w:ascii="Arial" w:hAnsi="Arial" w:cs="Arial"/>
+        </w:rPr>
+        <w:t xml:space="preserve"> View </w:t>
+      </w:r>
+      <w:proofErr w:type="spellStart"/>
+      <w:r>
+        <w:rPr>
+          <w:rFonts w:ascii="Arial" w:hAnsi="Arial" w:cs="Arial"/>
+        </w:rPr>
+        <w:t>tương</w:t>
+      </w:r>
+      <w:proofErr w:type="spellEnd"/>
+      <w:r>
+        <w:rPr>
+          <w:rFonts w:ascii="Arial" w:hAnsi="Arial" w:cs="Arial"/>
+        </w:rPr>
+        <w:t xml:space="preserve"> </w:t>
+      </w:r>
+      <w:proofErr w:type="spellStart"/>
+      <w:r>
+        <w:rPr>
+          <w:rFonts w:ascii="Arial" w:hAnsi="Arial" w:cs="Arial"/>
+        </w:rPr>
+        <w:t>ứng</w:t>
+      </w:r>
+      <w:proofErr w:type="spellEnd"/>
+      <w:r>
+        <w:rPr>
+          <w:rFonts w:ascii="Arial" w:hAnsi="Arial" w:cs="Arial"/>
+        </w:rPr>
+        <w:t>.</w:t>
+      </w:r>
+    </w:p>
+  </w:comment>
+  <w:comment w:id="28" w:author="Duc Filan" w:date="2015-08-18T08:27:00Z" w:initials="DF">
+    <w:p>
+      <w:pPr>
+        <w:pStyle w:val="CommentText"/>
+      </w:pPr>
+      <w:r>
+        <w:rPr>
+          <w:rStyle w:val="CommentReference"/>
+        </w:rPr>
+        <w:annotationRef/>
+      </w:r>
+      <w:r>
+        <w:t xml:space="preserve">Activity diagram </w:t>
+      </w:r>
+      <w:proofErr w:type="spellStart"/>
+      <w:r>
+        <w:t>thể</w:t>
+      </w:r>
+      <w:proofErr w:type="spellEnd"/>
+      <w:r>
+        <w:t xml:space="preserve"> </w:t>
+      </w:r>
+      <w:proofErr w:type="spellStart"/>
+      <w:r>
+        <w:t>hiện</w:t>
+      </w:r>
+      <w:proofErr w:type="spellEnd"/>
+      <w:r>
+        <w:t xml:space="preserve"> flow </w:t>
+      </w:r>
+      <w:proofErr w:type="spellStart"/>
+      <w:r>
+        <w:t>của</w:t>
+      </w:r>
+      <w:proofErr w:type="spellEnd"/>
+      <w:r>
+        <w:t xml:space="preserve"> </w:t>
+      </w:r>
+      <w:proofErr w:type="spellStart"/>
+      <w:r>
+        <w:t>các</w:t>
+      </w:r>
+      <w:proofErr w:type="spellEnd"/>
+      <w:r>
+        <w:t xml:space="preserve"> </w:t>
+      </w:r>
+      <w:proofErr w:type="spellStart"/>
+      <w:r>
+        <w:t>chức</w:t>
+      </w:r>
+      <w:proofErr w:type="spellEnd"/>
+      <w:r>
+        <w:t xml:space="preserve"> </w:t>
+      </w:r>
+      <w:proofErr w:type="spellStart"/>
+      <w:r>
+        <w:t>năng</w:t>
+      </w:r>
+      <w:proofErr w:type="spellEnd"/>
+    </w:p>
+  </w:comment>
+  <w:comment w:id="30" w:author="Duc Filan" w:date="2015-08-18T08:28:00Z" w:initials="DF">
+    <w:p>
+      <w:pPr>
+        <w:pStyle w:val="CommentText"/>
+      </w:pPr>
+      <w:r>
+        <w:rPr>
+          <w:rStyle w:val="CommentReference"/>
+        </w:rPr>
+        <w:annotationRef/>
+      </w:r>
+      <w:r>
+        <w:t>Deployment diagram</w:t>
       </w:r>
     </w:p>
   </w:comment>
@@ -23465,8 +24266,12 @@
 
 <file path=word/commentsExtended.xml><?xml version="1.0" encoding="utf-8"?>
 <w15:commentsEx xmlns:wpc="http://schemas.microsoft.com/office/word/2010/wordprocessingCanvas" xmlns:mc="http://schemas.openxmlformats.org/markup-compatibility/2006" xmlns:o="urn:schemas-microsoft-com:office:office" xmlns:r="http://schemas.openxmlformats.org/officeDocument/2006/relationships" xmlns:m="http://schemas.openxmlformats.org/officeDocument/2006/math" xmlns:v="urn:schemas-microsoft-com:vml" xmlns:wp14="http://schemas.microsoft.com/office/word/2010/wordprocessingDrawing" xmlns:wp="http://schemas.openxmlformats.org/drawingml/2006/wordprocessingDrawing" xmlns:w10="urn:schemas-microsoft-com:office:word" xmlns:w="http://schemas.openxmlformats.org/wordprocessingml/2006/main" xmlns:w14="http://schemas.microsoft.com/office/word/2010/wordml" xmlns:w15="http://schemas.microsoft.com/office/word/2012/wordml" xmlns:wpg="http://schemas.microsoft.com/office/word/2010/wordprocessingGroup" xmlns:wpi="http://schemas.microsoft.com/office/word/2010/wordprocessingInk" xmlns:wne="http://schemas.microsoft.com/office/word/2006/wordml" xmlns:wps="http://schemas.microsoft.com/office/word/2010/wordprocessingShape" mc:Ignorable="w14 w15 wp14">
+  <w15:commentEx w15:paraId="71925428" w15:done="0"/>
+  <w15:commentEx w15:paraId="1B16C8FC" w15:done="0"/>
   <w15:commentEx w15:paraId="7ED76CA3" w15:done="0"/>
   <w15:commentEx w15:paraId="04A3D5A4" w15:done="0"/>
+  <w15:commentEx w15:paraId="41D7583C" w15:done="0"/>
+  <w15:commentEx w15:paraId="674936A8" w15:done="0"/>
 </w15:commentsEx>
 </file>
 
@@ -23529,7 +24334,7 @@
           <w:rPr>
             <w:noProof/>
           </w:rPr>
-          <w:t>1</w:t>
+          <w:t>31</w:t>
         </w:r>
         <w:r>
           <w:rPr>
@@ -23579,13 +24384,23 @@
     <w:pPr>
       <w:pStyle w:val="Header"/>
     </w:pPr>
+    <w:proofErr w:type="spellStart"/>
     <w:r>
       <w:rPr>
         <w:rFonts w:ascii="Times New Roman" w:hAnsi="Times New Roman" w:cs="Times New Roman"/>
         <w:sz w:val="24"/>
         <w:szCs w:val="24"/>
       </w:rPr>
-      <w:t>FAP_Architecture Design_v1.</w:t>
+      <w:t>FAP_Architecture</w:t>
+    </w:r>
+    <w:proofErr w:type="spellEnd"/>
+    <w:r>
+      <w:rPr>
+        <w:rFonts w:ascii="Times New Roman" w:hAnsi="Times New Roman" w:cs="Times New Roman"/>
+        <w:sz w:val="24"/>
+        <w:szCs w:val="24"/>
+      </w:rPr>
+      <w:t xml:space="preserve"> Design_v1.</w:t>
     </w:r>
     <w:r>
       <w:rPr>
@@ -23614,7 +24429,7 @@
 
 <file path=word/numbering.xml><?xml version="1.0" encoding="utf-8"?>
 <w:numbering xmlns:wpc="http://schemas.microsoft.com/office/word/2010/wordprocessingCanvas" xmlns:mc="http://schemas.openxmlformats.org/markup-compatibility/2006" xmlns:o="urn:schemas-microsoft-com:office:office" xmlns:r="http://schemas.openxmlformats.org/officeDocument/2006/relationships" xmlns:m="http://schemas.openxmlformats.org/officeDocument/2006/math" xmlns:v="urn:schemas-microsoft-com:vml" xmlns:wp14="http://schemas.microsoft.com/office/word/2010/wordprocessingDrawing" xmlns:wp="http://schemas.openxmlformats.org/drawingml/2006/wordprocessingDrawing" xmlns:w10="urn:schemas-microsoft-com:office:word" xmlns:w="http://schemas.openxmlformats.org/wordprocessingml/2006/main" xmlns:w14="http://schemas.microsoft.com/office/word/2010/wordml" xmlns:w15="http://schemas.microsoft.com/office/word/2012/wordml" xmlns:wpg="http://schemas.microsoft.com/office/word/2010/wordprocessingGroup" xmlns:wpi="http://schemas.microsoft.com/office/word/2010/wordprocessingInk" xmlns:wne="http://schemas.microsoft.com/office/word/2006/wordml" xmlns:wps="http://schemas.microsoft.com/office/word/2010/wordprocessingShape" mc:Ignorable="w14 w15 wp14">
-  <w:abstractNum w:abstractNumId="0">
+  <w:abstractNum w:abstractNumId="0" w15:restartNumberingAfterBreak="0">
     <w:nsid w:val="012D386A"/>
     <w:multiLevelType w:val="multilevel"/>
     <w:tmpl w:val="0DA0387E"/>
@@ -23727,7 +24542,7 @@
       </w:rPr>
     </w:lvl>
   </w:abstractNum>
-  <w:abstractNum w:abstractNumId="1">
+  <w:abstractNum w:abstractNumId="1" w15:restartNumberingAfterBreak="0">
     <w:nsid w:val="07295492"/>
     <w:multiLevelType w:val="hybridMultilevel"/>
     <w:tmpl w:val="831439B6"/>
@@ -23840,7 +24655,7 @@
       </w:rPr>
     </w:lvl>
   </w:abstractNum>
-  <w:abstractNum w:abstractNumId="2">
+  <w:abstractNum w:abstractNumId="2" w15:restartNumberingAfterBreak="0">
     <w:nsid w:val="07E04B31"/>
     <w:multiLevelType w:val="hybridMultilevel"/>
     <w:tmpl w:val="99F280A6"/>
@@ -23953,7 +24768,7 @@
       </w:rPr>
     </w:lvl>
   </w:abstractNum>
-  <w:abstractNum w:abstractNumId="3">
+  <w:abstractNum w:abstractNumId="3" w15:restartNumberingAfterBreak="0">
     <w:nsid w:val="0EDA6644"/>
     <w:multiLevelType w:val="hybridMultilevel"/>
     <w:tmpl w:val="A3EC36FC"/>
@@ -24066,7 +24881,7 @@
       </w:rPr>
     </w:lvl>
   </w:abstractNum>
-  <w:abstractNum w:abstractNumId="4">
+  <w:abstractNum w:abstractNumId="4" w15:restartNumberingAfterBreak="0">
     <w:nsid w:val="13BA01A3"/>
     <w:multiLevelType w:val="hybridMultilevel"/>
     <w:tmpl w:val="0CF0AE98"/>
@@ -24179,7 +24994,7 @@
       </w:rPr>
     </w:lvl>
   </w:abstractNum>
-  <w:abstractNum w:abstractNumId="5">
+  <w:abstractNum w:abstractNumId="5" w15:restartNumberingAfterBreak="0">
     <w:nsid w:val="18FD5D2D"/>
     <w:multiLevelType w:val="hybridMultilevel"/>
     <w:tmpl w:val="2F80A832"/>
@@ -24268,7 +25083,119 @@
       </w:pPr>
     </w:lvl>
   </w:abstractNum>
-  <w:abstractNum w:abstractNumId="6">
+  <w:abstractNum w:abstractNumId="6" w15:restartNumberingAfterBreak="0">
+    <w:nsid w:val="2A0A0D96"/>
+    <w:multiLevelType w:val="hybridMultilevel"/>
+    <w:tmpl w:val="1F486C06"/>
+    <w:lvl w:ilvl="0" w:tplc="C8C817D2">
+      <w:numFmt w:val="bullet"/>
+      <w:lvlText w:val="-"/>
+      <w:lvlJc w:val="left"/>
+      <w:pPr>
+        <w:ind w:left="720" w:hanging="360"/>
+      </w:pPr>
+      <w:rPr>
+        <w:rFonts w:ascii="Calibri" w:eastAsiaTheme="minorEastAsia" w:hAnsi="Calibri" w:cstheme="minorBidi" w:hint="default"/>
+      </w:rPr>
+    </w:lvl>
+    <w:lvl w:ilvl="1" w:tplc="04090003" w:tentative="1">
+      <w:start w:val="1"/>
+      <w:numFmt w:val="bullet"/>
+      <w:lvlText w:val="o"/>
+      <w:lvlJc w:val="left"/>
+      <w:pPr>
+        <w:ind w:left="1440" w:hanging="360"/>
+      </w:pPr>
+      <w:rPr>
+        <w:rFonts w:ascii="Courier New" w:hAnsi="Courier New" w:cs="Courier New" w:hint="default"/>
+      </w:rPr>
+    </w:lvl>
+    <w:lvl w:ilvl="2" w:tplc="04090005" w:tentative="1">
+      <w:start w:val="1"/>
+      <w:numFmt w:val="bullet"/>
+      <w:lvlText w:val=""/>
+      <w:lvlJc w:val="left"/>
+      <w:pPr>
+        <w:ind w:left="2160" w:hanging="360"/>
+      </w:pPr>
+      <w:rPr>
+        <w:rFonts w:ascii="Wingdings" w:hAnsi="Wingdings" w:hint="default"/>
+      </w:rPr>
+    </w:lvl>
+    <w:lvl w:ilvl="3" w:tplc="04090001" w:tentative="1">
+      <w:start w:val="1"/>
+      <w:numFmt w:val="bullet"/>
+      <w:lvlText w:val=""/>
+      <w:lvlJc w:val="left"/>
+      <w:pPr>
+        <w:ind w:left="2880" w:hanging="360"/>
+      </w:pPr>
+      <w:rPr>
+        <w:rFonts w:ascii="Symbol" w:hAnsi="Symbol" w:hint="default"/>
+      </w:rPr>
+    </w:lvl>
+    <w:lvl w:ilvl="4" w:tplc="04090003" w:tentative="1">
+      <w:start w:val="1"/>
+      <w:numFmt w:val="bullet"/>
+      <w:lvlText w:val="o"/>
+      <w:lvlJc w:val="left"/>
+      <w:pPr>
+        <w:ind w:left="3600" w:hanging="360"/>
+      </w:pPr>
+      <w:rPr>
+        <w:rFonts w:ascii="Courier New" w:hAnsi="Courier New" w:cs="Courier New" w:hint="default"/>
+      </w:rPr>
+    </w:lvl>
+    <w:lvl w:ilvl="5" w:tplc="04090005" w:tentative="1">
+      <w:start w:val="1"/>
+      <w:numFmt w:val="bullet"/>
+      <w:lvlText w:val=""/>
+      <w:lvlJc w:val="left"/>
+      <w:pPr>
+        <w:ind w:left="4320" w:hanging="360"/>
+      </w:pPr>
+      <w:rPr>
+        <w:rFonts w:ascii="Wingdings" w:hAnsi="Wingdings" w:hint="default"/>
+      </w:rPr>
+    </w:lvl>
+    <w:lvl w:ilvl="6" w:tplc="04090001" w:tentative="1">
+      <w:start w:val="1"/>
+      <w:numFmt w:val="bullet"/>
+      <w:lvlText w:val=""/>
+      <w:lvlJc w:val="left"/>
+      <w:pPr>
+        <w:ind w:left="5040" w:hanging="360"/>
+      </w:pPr>
+      <w:rPr>
+        <w:rFonts w:ascii="Symbol" w:hAnsi="Symbol" w:hint="default"/>
+      </w:rPr>
+    </w:lvl>
+    <w:lvl w:ilvl="7" w:tplc="04090003" w:tentative="1">
+      <w:start w:val="1"/>
+      <w:numFmt w:val="bullet"/>
+      <w:lvlText w:val="o"/>
+      <w:lvlJc w:val="left"/>
+      <w:pPr>
+        <w:ind w:left="5760" w:hanging="360"/>
+      </w:pPr>
+      <w:rPr>
+        <w:rFonts w:ascii="Courier New" w:hAnsi="Courier New" w:cs="Courier New" w:hint="default"/>
+      </w:rPr>
+    </w:lvl>
+    <w:lvl w:ilvl="8" w:tplc="04090005" w:tentative="1">
+      <w:start w:val="1"/>
+      <w:numFmt w:val="bullet"/>
+      <w:lvlText w:val=""/>
+      <w:lvlJc w:val="left"/>
+      <w:pPr>
+        <w:ind w:left="6480" w:hanging="360"/>
+      </w:pPr>
+      <w:rPr>
+        <w:rFonts w:ascii="Wingdings" w:hAnsi="Wingdings" w:hint="default"/>
+      </w:rPr>
+    </w:lvl>
+  </w:abstractNum>
+  <w:abstractNum w:abstractNumId="7" w15:restartNumberingAfterBreak="0">
     <w:nsid w:val="33A906D2"/>
     <w:multiLevelType w:val="hybridMultilevel"/>
     <w:tmpl w:val="A83A3F08"/>
@@ -24381,7 +25308,7 @@
       </w:rPr>
     </w:lvl>
   </w:abstractNum>
-  <w:abstractNum w:abstractNumId="7">
+  <w:abstractNum w:abstractNumId="8" w15:restartNumberingAfterBreak="0">
     <w:nsid w:val="394A78E4"/>
     <w:multiLevelType w:val="hybridMultilevel"/>
     <w:tmpl w:val="DF2C397E"/>
@@ -24494,7 +25421,7 @@
       </w:rPr>
     </w:lvl>
   </w:abstractNum>
-  <w:abstractNum w:abstractNumId="8">
+  <w:abstractNum w:abstractNumId="9" w15:restartNumberingAfterBreak="0">
     <w:nsid w:val="43375B4B"/>
     <w:multiLevelType w:val="hybridMultilevel"/>
     <w:tmpl w:val="D60E561A"/>
@@ -24606,7 +25533,7 @@
       </w:rPr>
     </w:lvl>
   </w:abstractNum>
-  <w:abstractNum w:abstractNumId="9">
+  <w:abstractNum w:abstractNumId="10" w15:restartNumberingAfterBreak="0">
     <w:nsid w:val="457259D9"/>
     <w:multiLevelType w:val="hybridMultilevel"/>
     <w:tmpl w:val="6AAC9F34"/>
@@ -24719,7 +25646,7 @@
       </w:rPr>
     </w:lvl>
   </w:abstractNum>
-  <w:abstractNum w:abstractNumId="10">
+  <w:abstractNum w:abstractNumId="11" w15:restartNumberingAfterBreak="0">
     <w:nsid w:val="47CB00D6"/>
     <w:multiLevelType w:val="hybridMultilevel"/>
     <w:tmpl w:val="D0B2D4D8"/>
@@ -24832,7 +25759,7 @@
       </w:rPr>
     </w:lvl>
   </w:abstractNum>
-  <w:abstractNum w:abstractNumId="11">
+  <w:abstractNum w:abstractNumId="12" w15:restartNumberingAfterBreak="0">
     <w:nsid w:val="4DCA10AE"/>
     <w:multiLevelType w:val="hybridMultilevel"/>
     <w:tmpl w:val="4CC205A8"/>
@@ -24945,7 +25872,7 @@
       </w:rPr>
     </w:lvl>
   </w:abstractNum>
-  <w:abstractNum w:abstractNumId="12">
+  <w:abstractNum w:abstractNumId="13" w15:restartNumberingAfterBreak="0">
     <w:nsid w:val="52431509"/>
     <w:multiLevelType w:val="hybridMultilevel"/>
     <w:tmpl w:val="213425C0"/>
@@ -25058,7 +25985,7 @@
       </w:rPr>
     </w:lvl>
   </w:abstractNum>
-  <w:abstractNum w:abstractNumId="13">
+  <w:abstractNum w:abstractNumId="14" w15:restartNumberingAfterBreak="0">
     <w:nsid w:val="53576CEA"/>
     <w:multiLevelType w:val="hybridMultilevel"/>
     <w:tmpl w:val="0DAE235A"/>
@@ -25171,7 +26098,7 @@
       </w:rPr>
     </w:lvl>
   </w:abstractNum>
-  <w:abstractNum w:abstractNumId="14">
+  <w:abstractNum w:abstractNumId="15" w15:restartNumberingAfterBreak="0">
     <w:nsid w:val="587246AD"/>
     <w:multiLevelType w:val="hybridMultilevel"/>
     <w:tmpl w:val="65CA8DBA"/>
@@ -25284,7 +26211,7 @@
       </w:rPr>
     </w:lvl>
   </w:abstractNum>
-  <w:abstractNum w:abstractNumId="15">
+  <w:abstractNum w:abstractNumId="16" w15:restartNumberingAfterBreak="0">
     <w:nsid w:val="5A3F60E9"/>
     <w:multiLevelType w:val="multilevel"/>
     <w:tmpl w:val="4F560A60"/>
@@ -25397,7 +26324,7 @@
       </w:rPr>
     </w:lvl>
   </w:abstractNum>
-  <w:abstractNum w:abstractNumId="16">
+  <w:abstractNum w:abstractNumId="17" w15:restartNumberingAfterBreak="0">
     <w:nsid w:val="67742C18"/>
     <w:multiLevelType w:val="multilevel"/>
     <w:tmpl w:val="84A65B10"/>
@@ -25510,7 +26437,7 @@
       </w:rPr>
     </w:lvl>
   </w:abstractNum>
-  <w:abstractNum w:abstractNumId="17">
+  <w:abstractNum w:abstractNumId="18" w15:restartNumberingAfterBreak="0">
     <w:nsid w:val="68E03822"/>
     <w:multiLevelType w:val="hybridMultilevel"/>
     <w:tmpl w:val="6A6C41DC"/>
@@ -25623,7 +26550,7 @@
       </w:rPr>
     </w:lvl>
   </w:abstractNum>
-  <w:abstractNum w:abstractNumId="18">
+  <w:abstractNum w:abstractNumId="19" w15:restartNumberingAfterBreak="0">
     <w:nsid w:val="78605AF1"/>
     <w:multiLevelType w:val="multilevel"/>
     <w:tmpl w:val="309E6A44"/>
@@ -25740,46 +26667,46 @@
     <w:abstractNumId w:val="5"/>
   </w:num>
   <w:num w:numId="2">
-    <w:abstractNumId w:val="18"/>
+    <w:abstractNumId w:val="19"/>
   </w:num>
   <w:num w:numId="3">
     <w:abstractNumId w:val="0"/>
   </w:num>
   <w:num w:numId="4">
-    <w:abstractNumId w:val="15"/>
+    <w:abstractNumId w:val="16"/>
   </w:num>
   <w:num w:numId="5">
-    <w:abstractNumId w:val="16"/>
+    <w:abstractNumId w:val="17"/>
   </w:num>
   <w:num w:numId="6">
     <w:abstractNumId w:val="3"/>
   </w:num>
   <w:num w:numId="7">
-    <w:abstractNumId w:val="7"/>
+    <w:abstractNumId w:val="8"/>
   </w:num>
   <w:num w:numId="8">
-    <w:abstractNumId w:val="6"/>
+    <w:abstractNumId w:val="7"/>
   </w:num>
   <w:num w:numId="9">
     <w:abstractNumId w:val="2"/>
   </w:num>
   <w:num w:numId="10">
-    <w:abstractNumId w:val="12"/>
+    <w:abstractNumId w:val="13"/>
   </w:num>
   <w:num w:numId="11">
-    <w:abstractNumId w:val="13"/>
+    <w:abstractNumId w:val="14"/>
   </w:num>
   <w:num w:numId="12">
-    <w:abstractNumId w:val="17"/>
+    <w:abstractNumId w:val="18"/>
   </w:num>
   <w:num w:numId="13">
-    <w:abstractNumId w:val="8"/>
+    <w:abstractNumId w:val="9"/>
   </w:num>
   <w:num w:numId="14">
-    <w:abstractNumId w:val="10"/>
+    <w:abstractNumId w:val="11"/>
   </w:num>
   <w:num w:numId="15">
-    <w:abstractNumId w:val="11"/>
+    <w:abstractNumId w:val="12"/>
   </w:num>
   <w:num w:numId="16">
     <w:abstractNumId w:val="4"/>
@@ -25788,12 +26715,23 @@
     <w:abstractNumId w:val="1"/>
   </w:num>
   <w:num w:numId="18">
-    <w:abstractNumId w:val="9"/>
+    <w:abstractNumId w:val="10"/>
   </w:num>
   <w:num w:numId="19">
-    <w:abstractNumId w:val="14"/>
+    <w:abstractNumId w:val="15"/>
+  </w:num>
+  <w:num w:numId="20">
+    <w:abstractNumId w:val="6"/>
   </w:num>
 </w:numbering>
+</file>
+
+<file path=word/people.xml><?xml version="1.0" encoding="utf-8"?>
+<w15:people xmlns:wpc="http://schemas.microsoft.com/office/word/2010/wordprocessingCanvas" xmlns:mc="http://schemas.openxmlformats.org/markup-compatibility/2006" xmlns:o="urn:schemas-microsoft-com:office:office" xmlns:r="http://schemas.openxmlformats.org/officeDocument/2006/relationships" xmlns:m="http://schemas.openxmlformats.org/officeDocument/2006/math" xmlns:v="urn:schemas-microsoft-com:vml" xmlns:wp14="http://schemas.microsoft.com/office/word/2010/wordprocessingDrawing" xmlns:wp="http://schemas.openxmlformats.org/drawingml/2006/wordprocessingDrawing" xmlns:w10="urn:schemas-microsoft-com:office:word" xmlns:w="http://schemas.openxmlformats.org/wordprocessingml/2006/main" xmlns:w14="http://schemas.microsoft.com/office/word/2010/wordml" xmlns:w15="http://schemas.microsoft.com/office/word/2012/wordml" xmlns:wpg="http://schemas.microsoft.com/office/word/2010/wordprocessingGroup" xmlns:wpi="http://schemas.microsoft.com/office/word/2010/wordprocessingInk" xmlns:wne="http://schemas.microsoft.com/office/word/2006/wordml" xmlns:wps="http://schemas.microsoft.com/office/word/2010/wordprocessingShape" mc:Ignorable="w14 w15 wp14">
+  <w15:person w15:author="Duc Filan">
+    <w15:presenceInfo w15:providerId="Windows Live" w15:userId="65f6bb34ccb35bc2"/>
+  </w15:person>
+</w15:people>
 </file>
 
 <file path=word/styles.xml><?xml version="1.0" encoding="utf-8"?>
@@ -26291,7 +27229,6 @@
       <w:spacing w:after="0" w:line="240" w:lineRule="auto"/>
     </w:pPr>
     <w:tblPr>
-      <w:tblInd w:w="0" w:type="dxa"/>
       <w:tblBorders>
         <w:top w:val="single" w:sz="4" w:space="0" w:color="auto"/>
         <w:left w:val="single" w:sz="4" w:space="0" w:color="auto"/>
@@ -26300,12 +27237,6 @@
         <w:insideH w:val="single" w:sz="4" w:space="0" w:color="auto"/>
         <w:insideV w:val="single" w:sz="4" w:space="0" w:color="auto"/>
       </w:tblBorders>
-      <w:tblCellMar>
-        <w:top w:w="0" w:type="dxa"/>
-        <w:left w:w="108" w:type="dxa"/>
-        <w:bottom w:w="0" w:type="dxa"/>
-        <w:right w:w="108" w:type="dxa"/>
-      </w:tblCellMar>
     </w:tblPr>
   </w:style>
   <w:style w:type="paragraph" w:styleId="NoSpacing">
@@ -26387,7 +27318,6 @@
     <w:tblPr>
       <w:tblStyleRowBandSize w:val="1"/>
       <w:tblStyleColBandSize w:val="1"/>
-      <w:tblInd w:w="0" w:type="dxa"/>
       <w:tblBorders>
         <w:top w:val="single" w:sz="4" w:space="0" w:color="8EAADB" w:themeColor="accent5" w:themeTint="99"/>
         <w:left w:val="single" w:sz="4" w:space="0" w:color="8EAADB" w:themeColor="accent5" w:themeTint="99"/>
@@ -26396,12 +27326,6 @@
         <w:insideH w:val="single" w:sz="4" w:space="0" w:color="8EAADB" w:themeColor="accent5" w:themeTint="99"/>
         <w:insideV w:val="single" w:sz="4" w:space="0" w:color="8EAADB" w:themeColor="accent5" w:themeTint="99"/>
       </w:tblBorders>
-      <w:tblCellMar>
-        <w:top w:w="0" w:type="dxa"/>
-        <w:left w:w="108" w:type="dxa"/>
-        <w:bottom w:w="0" w:type="dxa"/>
-        <w:right w:w="108" w:type="dxa"/>
-      </w:tblCellMar>
     </w:tblPr>
     <w:tblStylePr w:type="firstRow">
       <w:rPr>
@@ -26724,7 +27648,6 @@
       <w:rFonts w:ascii="Times New Roman" w:hAnsi="Times New Roman"/>
     </w:rPr>
     <w:tblPr>
-      <w:tblInd w:w="0" w:type="dxa"/>
       <w:tblBorders>
         <w:top w:val="single" w:sz="4" w:space="0" w:color="auto"/>
         <w:left w:val="single" w:sz="4" w:space="0" w:color="auto"/>
@@ -26733,12 +27656,6 @@
         <w:insideH w:val="single" w:sz="4" w:space="0" w:color="auto"/>
         <w:insideV w:val="single" w:sz="4" w:space="0" w:color="auto"/>
       </w:tblBorders>
-      <w:tblCellMar>
-        <w:top w:w="0" w:type="dxa"/>
-        <w:left w:w="108" w:type="dxa"/>
-        <w:bottom w:w="0" w:type="dxa"/>
-        <w:right w:w="108" w:type="dxa"/>
-      </w:tblCellMar>
     </w:tblPr>
     <w:tcPr>
       <w:shd w:val="clear" w:color="auto" w:fill="FFFFFF" w:themeFill="background1"/>
@@ -27027,7 +27944,7 @@
 </file>
 
 <file path=customXml/itemProps1.xml><?xml version="1.0" encoding="utf-8"?>
-<ds:datastoreItem xmlns:ds="http://schemas.openxmlformats.org/officeDocument/2006/customXml" ds:itemID="{85C530C3-141D-41F4-AFBE-6966BAC3197D}">
+<ds:datastoreItem xmlns:ds="http://schemas.openxmlformats.org/officeDocument/2006/customXml" ds:itemID="{FA81CFBB-E2CB-42E6-8ED4-32EE7A211B05}">
   <ds:schemaRefs>
     <ds:schemaRef ds:uri="http://schemas.openxmlformats.org/officeDocument/2006/bibliography"/>
   </ds:schemaRefs>

</xml_diff>